<commit_message>
Fully Implemented Hospital CRUD
Added a basic, not very pretty, but fully working hospital CRUD system
</commit_message>
<xml_diff>
--- a/Final Report - Michael Suttie.docx
+++ b/Final Report - Michael Suttie.docx
@@ -2598,7 +2598,7 @@
         </w:rPr>
         <w:fldChar w:fldCharType="separate"/>
       </w:r>
-      <w:hyperlink w:anchor="_Toc120534395" w:history="1">
+      <w:hyperlink w:anchor="_Toc120734004" w:history="1">
         <w:r>
           <w:rPr>
             <w:rStyle w:val="Hyperlink"/>
@@ -2633,7 +2633,7 @@
             <w:noProof/>
             <w:webHidden/>
           </w:rPr>
-          <w:instrText xml:space="preserve"> PAGEREF _Toc120534395 \h </w:instrText>
+          <w:instrText xml:space="preserve"> PAGEREF _Toc120734004 \h </w:instrText>
         </w:r>
         <w:r>
           <w:rPr>
@@ -2653,7 +2653,7 @@
             <w:noProof/>
             <w:webHidden/>
           </w:rPr>
-          <w:t>3</w:t>
+          <w:t>4</w:t>
         </w:r>
         <w:r>
           <w:rPr>
@@ -2676,7 +2676,7 @@
           <w:lang w:eastAsia="en-GB"/>
         </w:rPr>
       </w:pPr>
-      <w:hyperlink w:anchor="_Toc120534396" w:history="1">
+      <w:hyperlink w:anchor="_Toc120734005" w:history="1">
         <w:r>
           <w:rPr>
             <w:rStyle w:val="Hyperlink"/>
@@ -2719,7 +2719,7 @@
             <w:noProof/>
             <w:webHidden/>
           </w:rPr>
-          <w:instrText xml:space="preserve"> PAGEREF _Toc120534396 \h </w:instrText>
+          <w:instrText xml:space="preserve"> PAGEREF _Toc120734005 \h </w:instrText>
         </w:r>
         <w:r>
           <w:rPr>
@@ -2739,7 +2739,7 @@
             <w:noProof/>
             <w:webHidden/>
           </w:rPr>
-          <w:t>4</w:t>
+          <w:t>5</w:t>
         </w:r>
         <w:r>
           <w:rPr>
@@ -2762,7 +2762,7 @@
           <w:lang w:eastAsia="en-GB"/>
         </w:rPr>
       </w:pPr>
-      <w:hyperlink w:anchor="_Toc120534397" w:history="1">
+      <w:hyperlink w:anchor="_Toc120734006" w:history="1">
         <w:r>
           <w:rPr>
             <w:rStyle w:val="Hyperlink"/>
@@ -2805,7 +2805,7 @@
             <w:noProof/>
             <w:webHidden/>
           </w:rPr>
-          <w:instrText xml:space="preserve"> PAGEREF _Toc120534397 \h </w:instrText>
+          <w:instrText xml:space="preserve"> PAGEREF _Toc120734006 \h </w:instrText>
         </w:r>
         <w:r>
           <w:rPr>
@@ -2825,7 +2825,7 @@
             <w:noProof/>
             <w:webHidden/>
           </w:rPr>
-          <w:t>6</w:t>
+          <w:t>7</w:t>
         </w:r>
         <w:r>
           <w:rPr>
@@ -2848,7 +2848,7 @@
           <w:lang w:eastAsia="en-GB"/>
         </w:rPr>
       </w:pPr>
-      <w:hyperlink w:anchor="_Toc120534398" w:history="1">
+      <w:hyperlink w:anchor="_Toc120734007" w:history="1">
         <w:r>
           <w:rPr>
             <w:rStyle w:val="Hyperlink"/>
@@ -2883,7 +2883,7 @@
             <w:noProof/>
             <w:webHidden/>
           </w:rPr>
-          <w:instrText xml:space="preserve"> PAGEREF _Toc120534398 \h </w:instrText>
+          <w:instrText xml:space="preserve"> PAGEREF _Toc120734007 \h </w:instrText>
         </w:r>
         <w:r>
           <w:rPr>
@@ -2903,7 +2903,7 @@
             <w:noProof/>
             <w:webHidden/>
           </w:rPr>
-          <w:t>11</w:t>
+          <w:t>12</w:t>
         </w:r>
         <w:r>
           <w:rPr>
@@ -2916,6 +2916,474 @@
     </w:p>
     <w:p>
       <w:pPr>
+        <w:pStyle w:val="TableofFigures"/>
+        <w:tabs>
+          <w:tab w:val="right" w:leader="dot" w:pos="9016"/>
+        </w:tabs>
+        <w:rPr>
+          <w:rFonts w:eastAsiaTheme="minorEastAsia"/>
+          <w:noProof/>
+          <w:lang w:eastAsia="en-GB"/>
+        </w:rPr>
+      </w:pPr>
+      <w:hyperlink w:anchor="_Toc120734008" w:history="1">
+        <w:r>
+          <w:rPr>
+            <w:rStyle w:val="Hyperlink"/>
+            <w:noProof/>
+          </w:rPr>
+          <w:t>Figure 4</w:t>
+        </w:r>
+        <w:r>
+          <w:rPr>
+            <w:rStyle w:val="Hyperlink"/>
+            <w:noProof/>
+          </w:rPr>
+          <w:noBreakHyphen/>
+          <w:t>2: KwikMedical ERD</w:t>
+        </w:r>
+        <w:r>
+          <w:rPr>
+            <w:noProof/>
+            <w:webHidden/>
+          </w:rPr>
+          <w:tab/>
+        </w:r>
+        <w:r>
+          <w:rPr>
+            <w:noProof/>
+            <w:webHidden/>
+          </w:rPr>
+          <w:fldChar w:fldCharType="begin"/>
+        </w:r>
+        <w:r>
+          <w:rPr>
+            <w:noProof/>
+            <w:webHidden/>
+          </w:rPr>
+          <w:instrText xml:space="preserve"> PAGEREF _Toc120734008 \h </w:instrText>
+        </w:r>
+        <w:r>
+          <w:rPr>
+            <w:noProof/>
+            <w:webHidden/>
+          </w:rPr>
+        </w:r>
+        <w:r>
+          <w:rPr>
+            <w:noProof/>
+            <w:webHidden/>
+          </w:rPr>
+          <w:fldChar w:fldCharType="separate"/>
+        </w:r>
+        <w:r>
+          <w:rPr>
+            <w:noProof/>
+            <w:webHidden/>
+          </w:rPr>
+          <w:t>13</w:t>
+        </w:r>
+        <w:r>
+          <w:rPr>
+            <w:noProof/>
+            <w:webHidden/>
+          </w:rPr>
+          <w:fldChar w:fldCharType="end"/>
+        </w:r>
+      </w:hyperlink>
+    </w:p>
+    <w:p>
+      <w:pPr>
+        <w:pStyle w:val="TableofFigures"/>
+        <w:tabs>
+          <w:tab w:val="right" w:leader="dot" w:pos="9016"/>
+        </w:tabs>
+        <w:rPr>
+          <w:rFonts w:eastAsiaTheme="minorEastAsia"/>
+          <w:noProof/>
+          <w:lang w:eastAsia="en-GB"/>
+        </w:rPr>
+      </w:pPr>
+      <w:hyperlink w:anchor="_Toc120734009" w:history="1">
+        <w:r>
+          <w:rPr>
+            <w:rStyle w:val="Hyperlink"/>
+            <w:noProof/>
+          </w:rPr>
+          <w:t>Figure 4</w:t>
+        </w:r>
+        <w:r>
+          <w:rPr>
+            <w:rStyle w:val="Hyperlink"/>
+            <w:noProof/>
+          </w:rPr>
+          <w:noBreakHyphen/>
+          <w:t>3: Implemented KwikMedical Relationships</w:t>
+        </w:r>
+        <w:r>
+          <w:rPr>
+            <w:noProof/>
+            <w:webHidden/>
+          </w:rPr>
+          <w:tab/>
+        </w:r>
+        <w:r>
+          <w:rPr>
+            <w:noProof/>
+            <w:webHidden/>
+          </w:rPr>
+          <w:fldChar w:fldCharType="begin"/>
+        </w:r>
+        <w:r>
+          <w:rPr>
+            <w:noProof/>
+            <w:webHidden/>
+          </w:rPr>
+          <w:instrText xml:space="preserve"> PAGEREF _Toc120734009 \h </w:instrText>
+        </w:r>
+        <w:r>
+          <w:rPr>
+            <w:noProof/>
+            <w:webHidden/>
+          </w:rPr>
+        </w:r>
+        <w:r>
+          <w:rPr>
+            <w:noProof/>
+            <w:webHidden/>
+          </w:rPr>
+          <w:fldChar w:fldCharType="separate"/>
+        </w:r>
+        <w:r>
+          <w:rPr>
+            <w:noProof/>
+            <w:webHidden/>
+          </w:rPr>
+          <w:t>13</w:t>
+        </w:r>
+        <w:r>
+          <w:rPr>
+            <w:noProof/>
+            <w:webHidden/>
+          </w:rPr>
+          <w:fldChar w:fldCharType="end"/>
+        </w:r>
+      </w:hyperlink>
+    </w:p>
+    <w:p>
+      <w:pPr>
+        <w:pStyle w:val="TableofFigures"/>
+        <w:tabs>
+          <w:tab w:val="right" w:leader="dot" w:pos="9016"/>
+        </w:tabs>
+        <w:rPr>
+          <w:rFonts w:eastAsiaTheme="minorEastAsia"/>
+          <w:noProof/>
+          <w:lang w:eastAsia="en-GB"/>
+        </w:rPr>
+      </w:pPr>
+      <w:hyperlink w:anchor="_Toc120734010" w:history="1">
+        <w:r>
+          <w:rPr>
+            <w:rStyle w:val="Hyperlink"/>
+            <w:noProof/>
+          </w:rPr>
+          <w:t>Figure 4</w:t>
+        </w:r>
+        <w:r>
+          <w:rPr>
+            <w:rStyle w:val="Hyperlink"/>
+            <w:noProof/>
+          </w:rPr>
+          <w:noBreakHyphen/>
+          <w:t>4: Patient Table in MS SQL Server Management Studio</w:t>
+        </w:r>
+        <w:r>
+          <w:rPr>
+            <w:noProof/>
+            <w:webHidden/>
+          </w:rPr>
+          <w:tab/>
+        </w:r>
+        <w:r>
+          <w:rPr>
+            <w:noProof/>
+            <w:webHidden/>
+          </w:rPr>
+          <w:fldChar w:fldCharType="begin"/>
+        </w:r>
+        <w:r>
+          <w:rPr>
+            <w:noProof/>
+            <w:webHidden/>
+          </w:rPr>
+          <w:instrText xml:space="preserve"> PAGEREF _Toc120734010 \h </w:instrText>
+        </w:r>
+        <w:r>
+          <w:rPr>
+            <w:noProof/>
+            <w:webHidden/>
+          </w:rPr>
+        </w:r>
+        <w:r>
+          <w:rPr>
+            <w:noProof/>
+            <w:webHidden/>
+          </w:rPr>
+          <w:fldChar w:fldCharType="separate"/>
+        </w:r>
+        <w:r>
+          <w:rPr>
+            <w:noProof/>
+            <w:webHidden/>
+          </w:rPr>
+          <w:t>13</w:t>
+        </w:r>
+        <w:r>
+          <w:rPr>
+            <w:noProof/>
+            <w:webHidden/>
+          </w:rPr>
+          <w:fldChar w:fldCharType="end"/>
+        </w:r>
+      </w:hyperlink>
+    </w:p>
+    <w:p>
+      <w:pPr>
+        <w:pStyle w:val="TableofFigures"/>
+        <w:tabs>
+          <w:tab w:val="right" w:leader="dot" w:pos="9016"/>
+        </w:tabs>
+        <w:rPr>
+          <w:rFonts w:eastAsiaTheme="minorEastAsia"/>
+          <w:noProof/>
+          <w:lang w:eastAsia="en-GB"/>
+        </w:rPr>
+      </w:pPr>
+      <w:hyperlink w:anchor="_Toc120734011" w:history="1">
+        <w:r>
+          <w:rPr>
+            <w:rStyle w:val="Hyperlink"/>
+            <w:noProof/>
+          </w:rPr>
+          <w:t>Figure 4</w:t>
+        </w:r>
+        <w:r>
+          <w:rPr>
+            <w:rStyle w:val="Hyperlink"/>
+            <w:noProof/>
+          </w:rPr>
+          <w:noBreakHyphen/>
+          <w:t>5: Partial incident report in MS SQL Server Management Studio</w:t>
+        </w:r>
+        <w:r>
+          <w:rPr>
+            <w:noProof/>
+            <w:webHidden/>
+          </w:rPr>
+          <w:tab/>
+        </w:r>
+        <w:r>
+          <w:rPr>
+            <w:noProof/>
+            <w:webHidden/>
+          </w:rPr>
+          <w:fldChar w:fldCharType="begin"/>
+        </w:r>
+        <w:r>
+          <w:rPr>
+            <w:noProof/>
+            <w:webHidden/>
+          </w:rPr>
+          <w:instrText xml:space="preserve"> PAGEREF _Toc120734011 \h </w:instrText>
+        </w:r>
+        <w:r>
+          <w:rPr>
+            <w:noProof/>
+            <w:webHidden/>
+          </w:rPr>
+        </w:r>
+        <w:r>
+          <w:rPr>
+            <w:noProof/>
+            <w:webHidden/>
+          </w:rPr>
+          <w:fldChar w:fldCharType="separate"/>
+        </w:r>
+        <w:r>
+          <w:rPr>
+            <w:noProof/>
+            <w:webHidden/>
+          </w:rPr>
+          <w:t>14</w:t>
+        </w:r>
+        <w:r>
+          <w:rPr>
+            <w:noProof/>
+            <w:webHidden/>
+          </w:rPr>
+          <w:fldChar w:fldCharType="end"/>
+        </w:r>
+      </w:hyperlink>
+    </w:p>
+    <w:p>
+      <w:pPr>
+        <w:pStyle w:val="TableofFigures"/>
+        <w:tabs>
+          <w:tab w:val="right" w:leader="dot" w:pos="9016"/>
+        </w:tabs>
+        <w:rPr>
+          <w:rFonts w:eastAsiaTheme="minorEastAsia"/>
+          <w:noProof/>
+          <w:lang w:eastAsia="en-GB"/>
+        </w:rPr>
+      </w:pPr>
+      <w:hyperlink w:anchor="_Toc120734012" w:history="1">
+        <w:r>
+          <w:rPr>
+            <w:rStyle w:val="Hyperlink"/>
+            <w:noProof/>
+          </w:rPr>
+          <w:t>Figure 4</w:t>
+        </w:r>
+        <w:r>
+          <w:rPr>
+            <w:rStyle w:val="Hyperlink"/>
+            <w:noProof/>
+          </w:rPr>
+          <w:noBreakHyphen/>
+          <w:t>6: Full incident report in MS SQL Server Management Studio</w:t>
+        </w:r>
+        <w:r>
+          <w:rPr>
+            <w:noProof/>
+            <w:webHidden/>
+          </w:rPr>
+          <w:tab/>
+        </w:r>
+        <w:r>
+          <w:rPr>
+            <w:noProof/>
+            <w:webHidden/>
+          </w:rPr>
+          <w:fldChar w:fldCharType="begin"/>
+        </w:r>
+        <w:r>
+          <w:rPr>
+            <w:noProof/>
+            <w:webHidden/>
+          </w:rPr>
+          <w:instrText xml:space="preserve"> PAGEREF _Toc120734012 \h </w:instrText>
+        </w:r>
+        <w:r>
+          <w:rPr>
+            <w:noProof/>
+            <w:webHidden/>
+          </w:rPr>
+        </w:r>
+        <w:r>
+          <w:rPr>
+            <w:noProof/>
+            <w:webHidden/>
+          </w:rPr>
+          <w:fldChar w:fldCharType="separate"/>
+        </w:r>
+        <w:r>
+          <w:rPr>
+            <w:noProof/>
+            <w:webHidden/>
+          </w:rPr>
+          <w:t>14</w:t>
+        </w:r>
+        <w:r>
+          <w:rPr>
+            <w:noProof/>
+            <w:webHidden/>
+          </w:rPr>
+          <w:fldChar w:fldCharType="end"/>
+        </w:r>
+      </w:hyperlink>
+    </w:p>
+    <w:p>
+      <w:pPr>
+        <w:pStyle w:val="TableofFigures"/>
+        <w:tabs>
+          <w:tab w:val="right" w:leader="dot" w:pos="9016"/>
+        </w:tabs>
+        <w:rPr>
+          <w:rFonts w:eastAsiaTheme="minorEastAsia"/>
+          <w:noProof/>
+          <w:lang w:eastAsia="en-GB"/>
+        </w:rPr>
+      </w:pPr>
+      <w:hyperlink w:anchor="_Toc120734013" w:history="1">
+        <w:r>
+          <w:rPr>
+            <w:rStyle w:val="Hyperlink"/>
+            <w:noProof/>
+          </w:rPr>
+          <w:t>Figure 4</w:t>
+        </w:r>
+        <w:r>
+          <w:rPr>
+            <w:rStyle w:val="Hyperlink"/>
+            <w:noProof/>
+          </w:rPr>
+          <w:noBreakHyphen/>
+          <w:t>7: Hospital Table in MS SQL Server Management Studio</w:t>
+        </w:r>
+        <w:r>
+          <w:rPr>
+            <w:noProof/>
+            <w:webHidden/>
+          </w:rPr>
+          <w:tab/>
+        </w:r>
+        <w:r>
+          <w:rPr>
+            <w:noProof/>
+            <w:webHidden/>
+          </w:rPr>
+          <w:fldChar w:fldCharType="begin"/>
+        </w:r>
+        <w:r>
+          <w:rPr>
+            <w:noProof/>
+            <w:webHidden/>
+          </w:rPr>
+          <w:instrText xml:space="preserve"> PAGEREF _Toc120734013 \h </w:instrText>
+        </w:r>
+        <w:r>
+          <w:rPr>
+            <w:noProof/>
+            <w:webHidden/>
+          </w:rPr>
+        </w:r>
+        <w:r>
+          <w:rPr>
+            <w:noProof/>
+            <w:webHidden/>
+          </w:rPr>
+          <w:fldChar w:fldCharType="separate"/>
+        </w:r>
+        <w:r>
+          <w:rPr>
+            <w:noProof/>
+            <w:webHidden/>
+          </w:rPr>
+          <w:t>14</w:t>
+        </w:r>
+        <w:r>
+          <w:rPr>
+            <w:noProof/>
+            <w:webHidden/>
+          </w:rPr>
+          <w:fldChar w:fldCharType="end"/>
+        </w:r>
+      </w:hyperlink>
+    </w:p>
+    <w:p>
+      <w:pPr>
         <w:rPr>
           <w:lang w:val="en-US"/>
         </w:rPr>
@@ -2927,9 +3395,6 @@
         <w:fldChar w:fldCharType="end"/>
       </w:r>
     </w:p>
-    <w:p/>
-    <w:p/>
-    <w:p/>
     <w:p/>
     <w:p/>
     <w:p/>
@@ -3123,55 +3588,29 @@
         <w:pStyle w:val="Caption"/>
         <w:jc w:val="center"/>
       </w:pPr>
-      <w:bookmarkStart w:id="3" w:name="_Toc120534395"/>
+      <w:bookmarkStart w:id="3" w:name="_Toc120734004"/>
       <w:r>
         <w:t xml:space="preserve">Figure </w:t>
       </w:r>
-      <w:r>
-        <w:fldChar w:fldCharType="begin"/>
-      </w:r>
-      <w:r>
-        <w:instrText xml:space="preserve"> STYLEREF 1 \s </w:instrText>
-      </w:r>
-      <w:r>
-        <w:fldChar w:fldCharType="separate"/>
-      </w:r>
-      <w:r>
-        <w:rPr>
-          <w:noProof/>
-        </w:rPr>
-        <w:t>1</w:t>
-      </w:r>
-      <w:r>
-        <w:rPr>
-          <w:noProof/>
-        </w:rPr>
-        <w:fldChar w:fldCharType="end"/>
-      </w:r>
+      <w:fldSimple w:instr=" STYLEREF 1 \s ">
+        <w:r>
+          <w:rPr>
+            <w:noProof/>
+          </w:rPr>
+          <w:t>1</w:t>
+        </w:r>
+      </w:fldSimple>
       <w:r>
         <w:noBreakHyphen/>
       </w:r>
-      <w:r>
-        <w:fldChar w:fldCharType="begin"/>
-      </w:r>
-      <w:r>
-        <w:instrText xml:space="preserve"> SEQ Figure \* ARABIC \s 1 </w:instrText>
-      </w:r>
-      <w:r>
-        <w:fldChar w:fldCharType="separate"/>
-      </w:r>
-      <w:r>
-        <w:rPr>
-          <w:noProof/>
-        </w:rPr>
-        <w:t>1</w:t>
-      </w:r>
-      <w:r>
-        <w:rPr>
-          <w:noProof/>
-        </w:rPr>
-        <w:fldChar w:fldCharType="end"/>
-      </w:r>
+      <w:fldSimple w:instr=" SEQ Figure \* ARABIC \s 1 ">
+        <w:r>
+          <w:rPr>
+            <w:noProof/>
+          </w:rPr>
+          <w:t>1</w:t>
+        </w:r>
+      </w:fldSimple>
       <w:r>
         <w:t xml:space="preserve">: Proposed </w:t>
       </w:r>
@@ -3483,55 +3922,29 @@
         <w:pStyle w:val="Caption"/>
         <w:jc w:val="center"/>
       </w:pPr>
-      <w:bookmarkStart w:id="6" w:name="_Toc120534396"/>
+      <w:bookmarkStart w:id="6" w:name="_Toc120734005"/>
       <w:r>
         <w:t xml:space="preserve">Figure </w:t>
       </w:r>
-      <w:r>
-        <w:fldChar w:fldCharType="begin"/>
-      </w:r>
-      <w:r>
-        <w:instrText xml:space="preserve"> STYLEREF 1 \s </w:instrText>
-      </w:r>
-      <w:r>
-        <w:fldChar w:fldCharType="separate"/>
-      </w:r>
-      <w:r>
-        <w:rPr>
-          <w:noProof/>
-        </w:rPr>
-        <w:t>2</w:t>
-      </w:r>
-      <w:r>
-        <w:rPr>
-          <w:noProof/>
-        </w:rPr>
-        <w:fldChar w:fldCharType="end"/>
-      </w:r>
+      <w:fldSimple w:instr=" STYLEREF 1 \s ">
+        <w:r>
+          <w:rPr>
+            <w:noProof/>
+          </w:rPr>
+          <w:t>2</w:t>
+        </w:r>
+      </w:fldSimple>
       <w:r>
         <w:noBreakHyphen/>
       </w:r>
-      <w:r>
-        <w:fldChar w:fldCharType="begin"/>
-      </w:r>
-      <w:r>
-        <w:instrText xml:space="preserve"> SEQ Figure \* ARABIC \s 1 </w:instrText>
-      </w:r>
-      <w:r>
-        <w:fldChar w:fldCharType="separate"/>
-      </w:r>
-      <w:r>
-        <w:rPr>
-          <w:noProof/>
-        </w:rPr>
-        <w:t>1</w:t>
-      </w:r>
-      <w:r>
-        <w:rPr>
-          <w:noProof/>
-        </w:rPr>
-        <w:fldChar w:fldCharType="end"/>
-      </w:r>
+      <w:fldSimple w:instr=" SEQ Figure \* ARABIC \s 1 ">
+        <w:r>
+          <w:rPr>
+            <w:noProof/>
+          </w:rPr>
+          <w:t>1</w:t>
+        </w:r>
+      </w:fldSimple>
       <w:r>
         <w:t xml:space="preserve"> </w:t>
       </w:r>
@@ -4936,55 +5349,29 @@
         <w:pStyle w:val="Caption"/>
         <w:jc w:val="center"/>
       </w:pPr>
-      <w:bookmarkStart w:id="10" w:name="_Toc120534397"/>
+      <w:bookmarkStart w:id="10" w:name="_Toc120734006"/>
       <w:r>
         <w:t xml:space="preserve">Figure </w:t>
       </w:r>
-      <w:r>
-        <w:fldChar w:fldCharType="begin"/>
-      </w:r>
-      <w:r>
-        <w:instrText xml:space="preserve"> STYLEREF 1 \s </w:instrText>
-      </w:r>
-      <w:r>
-        <w:fldChar w:fldCharType="separate"/>
-      </w:r>
-      <w:r>
-        <w:rPr>
-          <w:noProof/>
-        </w:rPr>
-        <w:t>2</w:t>
-      </w:r>
-      <w:r>
-        <w:rPr>
-          <w:noProof/>
-        </w:rPr>
-        <w:fldChar w:fldCharType="end"/>
-      </w:r>
+      <w:fldSimple w:instr=" STYLEREF 1 \s ">
+        <w:r>
+          <w:rPr>
+            <w:noProof/>
+          </w:rPr>
+          <w:t>2</w:t>
+        </w:r>
+      </w:fldSimple>
       <w:r>
         <w:noBreakHyphen/>
       </w:r>
-      <w:r>
-        <w:fldChar w:fldCharType="begin"/>
-      </w:r>
-      <w:r>
-        <w:instrText xml:space="preserve"> SEQ Figure \* ARABIC \s 1 </w:instrText>
-      </w:r>
-      <w:r>
-        <w:fldChar w:fldCharType="separate"/>
-      </w:r>
-      <w:r>
-        <w:rPr>
-          <w:noProof/>
-        </w:rPr>
-        <w:t>2</w:t>
-      </w:r>
-      <w:r>
-        <w:rPr>
-          <w:noProof/>
-        </w:rPr>
-        <w:fldChar w:fldCharType="end"/>
-      </w:r>
+      <w:fldSimple w:instr=" SEQ Figure \* ARABIC \s 1 ">
+        <w:r>
+          <w:rPr>
+            <w:noProof/>
+          </w:rPr>
+          <w:t>2</w:t>
+        </w:r>
+      </w:fldSimple>
       <w:r>
         <w:t xml:space="preserve">: Example of Aspect Oriented Architecture </w:t>
       </w:r>
@@ -7869,6 +8256,9 @@
       <w:bookmarkEnd w:id="18"/>
     </w:p>
     <w:p>
+      <w:pPr>
+        <w:spacing w:line="360" w:lineRule="auto"/>
+      </w:pPr>
       <w:proofErr w:type="spellStart"/>
       <w:r>
         <w:t>Mockups</w:t>
@@ -7937,55 +8327,29 @@
         <w:pStyle w:val="Caption"/>
         <w:jc w:val="center"/>
       </w:pPr>
-      <w:bookmarkStart w:id="19" w:name="_Toc120534398"/>
+      <w:bookmarkStart w:id="19" w:name="_Toc120734007"/>
       <w:r>
         <w:t xml:space="preserve">Figure </w:t>
       </w:r>
-      <w:r>
-        <w:fldChar w:fldCharType="begin"/>
-      </w:r>
-      <w:r>
-        <w:instrText xml:space="preserve"> STYLEREF 1 \s </w:instrText>
-      </w:r>
-      <w:r>
-        <w:fldChar w:fldCharType="separate"/>
-      </w:r>
-      <w:r>
-        <w:rPr>
-          <w:noProof/>
-        </w:rPr>
-        <w:t>4</w:t>
-      </w:r>
-      <w:r>
-        <w:rPr>
-          <w:noProof/>
-        </w:rPr>
-        <w:fldChar w:fldCharType="end"/>
-      </w:r>
+      <w:fldSimple w:instr=" STYLEREF 1 \s ">
+        <w:r>
+          <w:rPr>
+            <w:noProof/>
+          </w:rPr>
+          <w:t>4</w:t>
+        </w:r>
+      </w:fldSimple>
       <w:r>
         <w:noBreakHyphen/>
       </w:r>
-      <w:r>
-        <w:fldChar w:fldCharType="begin"/>
-      </w:r>
-      <w:r>
-        <w:instrText xml:space="preserve"> SEQ Figure \* ARABIC \s 1 </w:instrText>
-      </w:r>
-      <w:r>
-        <w:fldChar w:fldCharType="separate"/>
-      </w:r>
-      <w:r>
-        <w:rPr>
-          <w:noProof/>
-        </w:rPr>
-        <w:t>1</w:t>
-      </w:r>
-      <w:r>
-        <w:rPr>
-          <w:noProof/>
-        </w:rPr>
-        <w:fldChar w:fldCharType="end"/>
-      </w:r>
+      <w:fldSimple w:instr=" SEQ Figure \* ARABIC \s 1 ">
+        <w:r>
+          <w:rPr>
+            <w:noProof/>
+          </w:rPr>
+          <w:t>1</w:t>
+        </w:r>
+      </w:fldSimple>
       <w:r>
         <w:t xml:space="preserve">: Presentation </w:t>
       </w:r>
@@ -7996,6 +8360,20 @@
       <w:bookmarkEnd w:id="19"/>
       <w:proofErr w:type="spellEnd"/>
     </w:p>
+    <w:p/>
+    <w:p/>
+    <w:p/>
+    <w:p/>
+    <w:p/>
+    <w:p/>
+    <w:p/>
+    <w:p/>
+    <w:p/>
+    <w:p/>
+    <w:p/>
+    <w:p/>
+    <w:p/>
+    <w:p/>
     <w:p>
       <w:pPr>
         <w:pStyle w:val="Heading3"/>
@@ -8005,13 +8383,184 @@
         </w:numPr>
         <w:spacing w:line="360" w:lineRule="auto"/>
       </w:pPr>
-      <w:bookmarkStart w:id="20" w:name="_Toc120233220"/>
-      <w:r>
-        <w:t>UML</w:t>
+      <w:bookmarkStart w:id="20" w:name="_Toc120233221"/>
+      <w:r>
+        <w:lastRenderedPageBreak/>
+        <w:t>Class Diagram</w:t>
       </w:r>
       <w:bookmarkEnd w:id="20"/>
+      <w:r>
+        <w:t>s</w:t>
+      </w:r>
     </w:p>
     <w:p/>
+    <w:p>
+      <w:pPr>
+        <w:keepNext/>
+        <w:jc w:val="center"/>
+      </w:pPr>
+      <w:r>
+        <w:rPr>
+          <w:noProof/>
+        </w:rPr>
+        <w:drawing>
+          <wp:inline distT="0" distB="0" distL="0" distR="0" wp14:anchorId="056B7E50" wp14:editId="6868287B">
+            <wp:extent cx="5779135" cy="3830128"/>
+            <wp:effectExtent l="0" t="0" r="0" b="0"/>
+            <wp:docPr id="23" name="Picture 23"/>
+            <wp:cNvGraphicFramePr>
+              <a:graphicFrameLocks xmlns:a="http://schemas.openxmlformats.org/drawingml/2006/main" noChangeAspect="1"/>
+            </wp:cNvGraphicFramePr>
+            <a:graphic xmlns:a="http://schemas.openxmlformats.org/drawingml/2006/main">
+              <a:graphicData uri="http://schemas.openxmlformats.org/drawingml/2006/picture">
+                <pic:pic xmlns:pic="http://schemas.openxmlformats.org/drawingml/2006/picture">
+                  <pic:nvPicPr>
+                    <pic:cNvPr id="1" name=""/>
+                    <pic:cNvPicPr/>
+                  </pic:nvPicPr>
+                  <pic:blipFill>
+                    <a:blip r:embed="rId13"/>
+                    <a:stretch>
+                      <a:fillRect/>
+                    </a:stretch>
+                  </pic:blipFill>
+                  <pic:spPr>
+                    <a:xfrm>
+                      <a:off x="0" y="0"/>
+                      <a:ext cx="5824823" cy="3860408"/>
+                    </a:xfrm>
+                    <a:prstGeom prst="rect">
+                      <a:avLst/>
+                    </a:prstGeom>
+                  </pic:spPr>
+                </pic:pic>
+              </a:graphicData>
+            </a:graphic>
+          </wp:inline>
+        </w:drawing>
+      </w:r>
+    </w:p>
+    <w:p>
+      <w:pPr>
+        <w:pStyle w:val="Caption"/>
+        <w:jc w:val="center"/>
+      </w:pPr>
+      <w:r>
+        <w:t xml:space="preserve">Figure </w:t>
+      </w:r>
+      <w:fldSimple w:instr=" STYLEREF 1 \s ">
+        <w:r>
+          <w:rPr>
+            <w:noProof/>
+          </w:rPr>
+          <w:t>4</w:t>
+        </w:r>
+      </w:fldSimple>
+      <w:r>
+        <w:noBreakHyphen/>
+      </w:r>
+      <w:fldSimple w:instr=" SEQ Figure \* ARABIC \s 1 ">
+        <w:r>
+          <w:rPr>
+            <w:noProof/>
+          </w:rPr>
+          <w:t>2</w:t>
+        </w:r>
+      </w:fldSimple>
+      <w:r>
+        <w:t>: HQ Operator Class Diagram</w:t>
+      </w:r>
+    </w:p>
+    <w:p>
+      <w:pPr>
+        <w:rPr>
+          <w:noProof/>
+        </w:rPr>
+      </w:pPr>
+    </w:p>
+    <w:p>
+      <w:pPr>
+        <w:keepNext/>
+      </w:pPr>
+      <w:r>
+        <w:rPr>
+          <w:noProof/>
+        </w:rPr>
+        <w:drawing>
+          <wp:inline distT="0" distB="0" distL="0" distR="0" wp14:anchorId="6F0DF948" wp14:editId="4F58F44E">
+            <wp:extent cx="5731166" cy="3528204"/>
+            <wp:effectExtent l="0" t="0" r="3175" b="0"/>
+            <wp:docPr id="24" name="Picture 24"/>
+            <wp:cNvGraphicFramePr>
+              <a:graphicFrameLocks xmlns:a="http://schemas.openxmlformats.org/drawingml/2006/main" noChangeAspect="1"/>
+            </wp:cNvGraphicFramePr>
+            <a:graphic xmlns:a="http://schemas.openxmlformats.org/drawingml/2006/main">
+              <a:graphicData uri="http://schemas.openxmlformats.org/drawingml/2006/picture">
+                <pic:pic xmlns:pic="http://schemas.openxmlformats.org/drawingml/2006/picture">
+                  <pic:nvPicPr>
+                    <pic:cNvPr id="1" name=""/>
+                    <pic:cNvPicPr/>
+                  </pic:nvPicPr>
+                  <pic:blipFill rotWithShape="1">
+                    <a:blip r:embed="rId14"/>
+                    <a:srcRect b="659"/>
+                    <a:stretch/>
+                  </pic:blipFill>
+                  <pic:spPr bwMode="auto">
+                    <a:xfrm>
+                      <a:off x="0" y="0"/>
+                      <a:ext cx="5740369" cy="3533870"/>
+                    </a:xfrm>
+                    <a:prstGeom prst="rect">
+                      <a:avLst/>
+                    </a:prstGeom>
+                    <a:ln>
+                      <a:noFill/>
+                    </a:ln>
+                    <a:extLst>
+                      <a:ext uri="{53640926-AAD7-44D8-BBD7-CCE9431645EC}">
+                        <a14:shadowObscured xmlns:a14="http://schemas.microsoft.com/office/drawing/2010/main"/>
+                      </a:ext>
+                    </a:extLst>
+                  </pic:spPr>
+                </pic:pic>
+              </a:graphicData>
+            </a:graphic>
+          </wp:inline>
+        </w:drawing>
+      </w:r>
+    </w:p>
+    <w:p>
+      <w:pPr>
+        <w:pStyle w:val="Caption"/>
+        <w:jc w:val="center"/>
+      </w:pPr>
+      <w:r>
+        <w:t xml:space="preserve">Figure </w:t>
+      </w:r>
+      <w:fldSimple w:instr=" STYLEREF 1 \s ">
+        <w:r>
+          <w:rPr>
+            <w:noProof/>
+          </w:rPr>
+          <w:t>4</w:t>
+        </w:r>
+      </w:fldSimple>
+      <w:r>
+        <w:noBreakHyphen/>
+      </w:r>
+      <w:fldSimple w:instr=" SEQ Figure \* ARABIC \s 1 ">
+        <w:r>
+          <w:rPr>
+            <w:noProof/>
+          </w:rPr>
+          <w:t>3</w:t>
+        </w:r>
+      </w:fldSimple>
+      <w:r>
+        <w:t>: Ambulance Class Diagram</w:t>
+      </w:r>
+    </w:p>
     <w:p>
       <w:pPr>
         <w:pStyle w:val="Heading3"/>
@@ -8021,11 +8570,188 @@
         </w:numPr>
         <w:spacing w:line="360" w:lineRule="auto"/>
       </w:pPr>
-      <w:bookmarkStart w:id="21" w:name="_Toc120233221"/>
-      <w:r>
-        <w:t>Class Diagram</w:t>
+      <w:bookmarkStart w:id="21" w:name="_Toc120233222"/>
+      <w:r>
+        <w:lastRenderedPageBreak/>
+        <w:t>Activity Diagrams</w:t>
       </w:r>
       <w:bookmarkEnd w:id="21"/>
+    </w:p>
+    <w:p>
+      <w:r>
+        <w:t xml:space="preserve">Displayed here are activity diagrams for each of the three </w:t>
+      </w:r>
+      <w:proofErr w:type="spellStart"/>
+      <w:r>
+        <w:t>KwikMedical</w:t>
+      </w:r>
+      <w:proofErr w:type="spellEnd"/>
+      <w:r>
+        <w:t xml:space="preserve"> </w:t>
+      </w:r>
+      <w:proofErr w:type="gramStart"/>
+      <w:r>
+        <w:t>clients;</w:t>
+      </w:r>
+      <w:proofErr w:type="gramEnd"/>
+      <w:r>
+        <w:t xml:space="preserve"> HQ, Ambulance and Hospital.</w:t>
+      </w:r>
+    </w:p>
+    <w:p>
+      <w:pPr>
+        <w:keepNext/>
+        <w:jc w:val="center"/>
+      </w:pPr>
+      <w:r>
+        <w:rPr>
+          <w:noProof/>
+        </w:rPr>
+        <w:drawing>
+          <wp:inline distT="0" distB="0" distL="0" distR="0" wp14:anchorId="3EAD550E" wp14:editId="7061EBD0">
+            <wp:extent cx="5124091" cy="3853571"/>
+            <wp:effectExtent l="0" t="0" r="635" b="0"/>
+            <wp:docPr id="20" name="Picture 20"/>
+            <wp:cNvGraphicFramePr>
+              <a:graphicFrameLocks xmlns:a="http://schemas.openxmlformats.org/drawingml/2006/main" noChangeAspect="1"/>
+            </wp:cNvGraphicFramePr>
+            <a:graphic xmlns:a="http://schemas.openxmlformats.org/drawingml/2006/main">
+              <a:graphicData uri="http://schemas.openxmlformats.org/drawingml/2006/picture">
+                <pic:pic xmlns:pic="http://schemas.openxmlformats.org/drawingml/2006/picture">
+                  <pic:nvPicPr>
+                    <pic:cNvPr id="1" name=""/>
+                    <pic:cNvPicPr/>
+                  </pic:nvPicPr>
+                  <pic:blipFill>
+                    <a:blip r:embed="rId15"/>
+                    <a:stretch>
+                      <a:fillRect/>
+                    </a:stretch>
+                  </pic:blipFill>
+                  <pic:spPr>
+                    <a:xfrm>
+                      <a:off x="0" y="0"/>
+                      <a:ext cx="5136775" cy="3863110"/>
+                    </a:xfrm>
+                    <a:prstGeom prst="rect">
+                      <a:avLst/>
+                    </a:prstGeom>
+                  </pic:spPr>
+                </pic:pic>
+              </a:graphicData>
+            </a:graphic>
+          </wp:inline>
+        </w:drawing>
+      </w:r>
+    </w:p>
+    <w:p>
+      <w:pPr>
+        <w:pStyle w:val="Caption"/>
+        <w:jc w:val="center"/>
+      </w:pPr>
+      <w:r>
+        <w:t xml:space="preserve">Figure </w:t>
+      </w:r>
+      <w:fldSimple w:instr=" STYLEREF 1 \s ">
+        <w:r>
+          <w:rPr>
+            <w:noProof/>
+          </w:rPr>
+          <w:t>4</w:t>
+        </w:r>
+      </w:fldSimple>
+      <w:r>
+        <w:noBreakHyphen/>
+      </w:r>
+      <w:fldSimple w:instr=" SEQ Figure \* ARABIC \s 1 ">
+        <w:r>
+          <w:rPr>
+            <w:noProof/>
+          </w:rPr>
+          <w:t>4</w:t>
+        </w:r>
+      </w:fldSimple>
+      <w:r>
+        <w:t>: HQ Operator Activity Diagram</w:t>
+      </w:r>
+    </w:p>
+    <w:p/>
+    <w:p>
+      <w:pPr>
+        <w:keepNext/>
+        <w:jc w:val="center"/>
+      </w:pPr>
+      <w:r>
+        <w:rPr>
+          <w:noProof/>
+        </w:rPr>
+        <w:drawing>
+          <wp:inline distT="0" distB="0" distL="0" distR="0" wp14:anchorId="295FE158" wp14:editId="5933EECE">
+            <wp:extent cx="4718649" cy="3154479"/>
+            <wp:effectExtent l="0" t="0" r="6350" b="8255"/>
+            <wp:docPr id="21" name="Picture 21"/>
+            <wp:cNvGraphicFramePr>
+              <a:graphicFrameLocks xmlns:a="http://schemas.openxmlformats.org/drawingml/2006/main" noChangeAspect="1"/>
+            </wp:cNvGraphicFramePr>
+            <a:graphic xmlns:a="http://schemas.openxmlformats.org/drawingml/2006/main">
+              <a:graphicData uri="http://schemas.openxmlformats.org/drawingml/2006/picture">
+                <pic:pic xmlns:pic="http://schemas.openxmlformats.org/drawingml/2006/picture">
+                  <pic:nvPicPr>
+                    <pic:cNvPr id="1" name=""/>
+                    <pic:cNvPicPr/>
+                  </pic:nvPicPr>
+                  <pic:blipFill>
+                    <a:blip r:embed="rId16"/>
+                    <a:stretch>
+                      <a:fillRect/>
+                    </a:stretch>
+                  </pic:blipFill>
+                  <pic:spPr>
+                    <a:xfrm>
+                      <a:off x="0" y="0"/>
+                      <a:ext cx="4736956" cy="3166718"/>
+                    </a:xfrm>
+                    <a:prstGeom prst="rect">
+                      <a:avLst/>
+                    </a:prstGeom>
+                  </pic:spPr>
+                </pic:pic>
+              </a:graphicData>
+            </a:graphic>
+          </wp:inline>
+        </w:drawing>
+      </w:r>
+    </w:p>
+    <w:p>
+      <w:pPr>
+        <w:pStyle w:val="Caption"/>
+        <w:jc w:val="center"/>
+      </w:pPr>
+      <w:r>
+        <w:t xml:space="preserve">Figure </w:t>
+      </w:r>
+      <w:fldSimple w:instr=" STYLEREF 1 \s ">
+        <w:r>
+          <w:rPr>
+            <w:noProof/>
+          </w:rPr>
+          <w:t>4</w:t>
+        </w:r>
+      </w:fldSimple>
+      <w:r>
+        <w:noBreakHyphen/>
+      </w:r>
+      <w:fldSimple w:instr=" SEQ Figure \* ARABIC \s 1 ">
+        <w:r>
+          <w:rPr>
+            <w:noProof/>
+          </w:rPr>
+          <w:t>5</w:t>
+        </w:r>
+      </w:fldSimple>
+      <w:r>
+        <w:t>: Ambulance Rescue Activity Diagram</w:t>
+      </w:r>
     </w:p>
     <w:p/>
     <w:p>
@@ -8037,12 +8763,141 @@
         </w:numPr>
         <w:spacing w:line="360" w:lineRule="auto"/>
       </w:pPr>
-      <w:bookmarkStart w:id="22" w:name="_Toc120233222"/>
-      <w:r>
-        <w:t>Activity Diagrams</w:t>
+      <w:bookmarkStart w:id="22" w:name="_Toc120233223"/>
+      <w:r>
+        <w:t>Languages &amp; Tools</w:t>
       </w:r>
       <w:bookmarkEnd w:id="22"/>
     </w:p>
+    <w:p>
+      <w:pPr>
+        <w:spacing w:line="360" w:lineRule="auto"/>
+      </w:pPr>
+      <w:r>
+        <w:t>The project will be created using ASP.NET in Visual Studio 2022. As such, the languages used will depend on the tier being developed:</w:t>
+      </w:r>
+    </w:p>
+    <w:p>
+      <w:pPr>
+        <w:spacing w:line="360" w:lineRule="auto"/>
+        <w:rPr>
+          <w:i/>
+          <w:iCs/>
+        </w:rPr>
+      </w:pPr>
+      <w:r>
+        <w:rPr>
+          <w:i/>
+          <w:iCs/>
+        </w:rPr>
+        <w:t xml:space="preserve">Note, not </w:t>
+      </w:r>
+      <w:proofErr w:type="gramStart"/>
+      <w:r>
+        <w:rPr>
+          <w:i/>
+          <w:iCs/>
+        </w:rPr>
+        <w:t>all of</w:t>
+      </w:r>
+      <w:proofErr w:type="gramEnd"/>
+      <w:r>
+        <w:rPr>
+          <w:i/>
+          <w:iCs/>
+        </w:rPr>
+        <w:t xml:space="preserve"> these languages and techniques will be used – but most of them will</w:t>
+      </w:r>
+    </w:p>
+    <w:p>
+      <w:pPr>
+        <w:pStyle w:val="ListParagraph"/>
+        <w:numPr>
+          <w:ilvl w:val="0"/>
+          <w:numId w:val="24"/>
+        </w:numPr>
+        <w:spacing w:line="360" w:lineRule="auto"/>
+      </w:pPr>
+      <w:r>
+        <w:t xml:space="preserve">Presentation Tier - HTML, JS, CSS and </w:t>
+      </w:r>
+      <w:proofErr w:type="spellStart"/>
+      <w:r>
+        <w:t>PhP</w:t>
+      </w:r>
+      <w:proofErr w:type="spellEnd"/>
+      <w:r>
+        <w:t>, C#</w:t>
+      </w:r>
+    </w:p>
+    <w:p>
+      <w:pPr>
+        <w:pStyle w:val="ListParagraph"/>
+        <w:numPr>
+          <w:ilvl w:val="0"/>
+          <w:numId w:val="24"/>
+        </w:numPr>
+        <w:spacing w:line="360" w:lineRule="auto"/>
+      </w:pPr>
+      <w:r>
+        <w:t>Business Logic – C#</w:t>
+      </w:r>
+    </w:p>
+    <w:p>
+      <w:pPr>
+        <w:pStyle w:val="ListParagraph"/>
+        <w:numPr>
+          <w:ilvl w:val="0"/>
+          <w:numId w:val="24"/>
+        </w:numPr>
+        <w:spacing w:line="360" w:lineRule="auto"/>
+      </w:pPr>
+      <w:r>
+        <w:t>Data Access – SQL (</w:t>
+      </w:r>
+      <w:r>
+        <w:t>Microsoft SQL, C#</w:t>
+      </w:r>
+      <w:r>
+        <w:t>)</w:t>
+      </w:r>
+    </w:p>
+    <w:p>
+      <w:pPr>
+        <w:spacing w:line="360" w:lineRule="auto"/>
+      </w:pPr>
+      <w:r>
+        <w:t xml:space="preserve">Additionally, the </w:t>
+      </w:r>
+      <w:proofErr w:type="spellStart"/>
+      <w:r>
+        <w:t>mySQL</w:t>
+      </w:r>
+      <w:proofErr w:type="spellEnd"/>
+      <w:r>
+        <w:t xml:space="preserve"> database will be hosted on a docker image that will be communicated with and set up using MySQL Workbench.</w:t>
+      </w:r>
+    </w:p>
+    <w:p/>
+    <w:p/>
+    <w:p/>
+    <w:p/>
+    <w:p/>
+    <w:p/>
+    <w:p/>
+    <w:p/>
+    <w:p/>
+    <w:p/>
+    <w:p/>
+    <w:p/>
+    <w:p/>
+    <w:p/>
+    <w:p/>
+    <w:p/>
+    <w:p/>
+    <w:p/>
+    <w:p/>
+    <w:p/>
     <w:p/>
     <w:p>
       <w:pPr>
@@ -8053,132 +8908,296 @@
         </w:numPr>
         <w:spacing w:line="360" w:lineRule="auto"/>
       </w:pPr>
-      <w:bookmarkStart w:id="23" w:name="_Toc120233223"/>
-      <w:r>
-        <w:t>Languages &amp; Tools</w:t>
+      <w:bookmarkStart w:id="23" w:name="_Toc120233224"/>
+      <w:r>
+        <w:t>Database</w:t>
       </w:r>
       <w:bookmarkEnd w:id="23"/>
-    </w:p>
-    <w:p>
-      <w:r>
-        <w:t>The project will be created using ASP.NET in Visual Studio 2022. As such, the languages used will depend on the tier being developed:</w:t>
-      </w:r>
-    </w:p>
-    <w:p>
-      <w:pPr>
+      <w:r>
+        <w:t xml:space="preserve"> Design</w:t>
+      </w:r>
+    </w:p>
+    <w:p>
+      <w:pPr>
+        <w:spacing w:line="360" w:lineRule="auto"/>
+      </w:pPr>
+      <w:r>
+        <w:t>Seen in the figure below is the ERD created before the database was created – here, most of the information revolved around the incidents as opposed to patients themselves. A patient can have many incidents, but an incident can only have a single patient (at the present). Similarly, there can be many incidents to a hospital, but only one hospital assigned to a specific incident.</w:t>
+      </w:r>
+    </w:p>
+    <w:p>
+      <w:pPr>
+        <w:keepNext/>
+      </w:pPr>
+      <w:r>
         <w:rPr>
-          <w:i/>
-          <w:iCs/>
+          <w:noProof/>
         </w:rPr>
+        <w:drawing>
+          <wp:inline distT="0" distB="0" distL="0" distR="0" wp14:anchorId="20BD62C7" wp14:editId="11CD0E0B">
+            <wp:extent cx="5731510" cy="1727835"/>
+            <wp:effectExtent l="0" t="0" r="2540" b="5715"/>
+            <wp:docPr id="8" name="Picture 8"/>
+            <wp:cNvGraphicFramePr>
+              <a:graphicFrameLocks xmlns:a="http://schemas.openxmlformats.org/drawingml/2006/main" noChangeAspect="1"/>
+            </wp:cNvGraphicFramePr>
+            <a:graphic xmlns:a="http://schemas.openxmlformats.org/drawingml/2006/main">
+              <a:graphicData uri="http://schemas.openxmlformats.org/drawingml/2006/picture">
+                <pic:pic xmlns:pic="http://schemas.openxmlformats.org/drawingml/2006/picture">
+                  <pic:nvPicPr>
+                    <pic:cNvPr id="1" name=""/>
+                    <pic:cNvPicPr/>
+                  </pic:nvPicPr>
+                  <pic:blipFill>
+                    <a:blip r:embed="rId17"/>
+                    <a:stretch>
+                      <a:fillRect/>
+                    </a:stretch>
+                  </pic:blipFill>
+                  <pic:spPr>
+                    <a:xfrm>
+                      <a:off x="0" y="0"/>
+                      <a:ext cx="5731510" cy="1727835"/>
+                    </a:xfrm>
+                    <a:prstGeom prst="rect">
+                      <a:avLst/>
+                    </a:prstGeom>
+                  </pic:spPr>
+                </pic:pic>
+              </a:graphicData>
+            </a:graphic>
+          </wp:inline>
+        </w:drawing>
+      </w:r>
+    </w:p>
+    <w:p>
+      <w:pPr>
+        <w:pStyle w:val="Caption"/>
+        <w:jc w:val="center"/>
+      </w:pPr>
+      <w:bookmarkStart w:id="24" w:name="_Toc120734008"/>
+      <w:r>
+        <w:t xml:space="preserve">Figure </w:t>
+      </w:r>
+      <w:fldSimple w:instr=" STYLEREF 1 \s ">
+        <w:r>
+          <w:rPr>
+            <w:noProof/>
+          </w:rPr>
+          <w:t>4</w:t>
+        </w:r>
+      </w:fldSimple>
+      <w:r>
+        <w:noBreakHyphen/>
+      </w:r>
+      <w:fldSimple w:instr=" SEQ Figure \* ARABIC \s 1 ">
+        <w:r>
+          <w:rPr>
+            <w:noProof/>
+          </w:rPr>
+          <w:t>6</w:t>
+        </w:r>
+      </w:fldSimple>
+      <w:r>
+        <w:t xml:space="preserve">: </w:t>
+      </w:r>
+      <w:proofErr w:type="spellStart"/>
+      <w:r>
+        <w:t>KwikMedical</w:t>
+      </w:r>
+      <w:proofErr w:type="spellEnd"/>
+      <w:r>
+        <w:t xml:space="preserve"> ERD</w:t>
+      </w:r>
+      <w:bookmarkEnd w:id="24"/>
+    </w:p>
+    <w:p/>
+    <w:p>
+      <w:pPr>
+        <w:spacing w:line="360" w:lineRule="auto"/>
+      </w:pPr>
+      <w:r>
+        <w:t>This database design worked as intended and translated well into the design you see below in the next figure:</w:t>
+      </w:r>
+    </w:p>
+    <w:p>
+      <w:pPr>
+        <w:keepNext/>
       </w:pPr>
       <w:r>
         <w:rPr>
-          <w:i/>
-          <w:iCs/>
+          <w:noProof/>
         </w:rPr>
-        <w:t xml:space="preserve">Note, not </w:t>
-      </w:r>
-      <w:proofErr w:type="gramStart"/>
+        <w:drawing>
+          <wp:inline distT="0" distB="0" distL="0" distR="0" wp14:anchorId="76A9865A" wp14:editId="14DC8935">
+            <wp:extent cx="5731510" cy="1477010"/>
+            <wp:effectExtent l="0" t="0" r="2540" b="8890"/>
+            <wp:docPr id="11" name="Picture 11"/>
+            <wp:cNvGraphicFramePr>
+              <a:graphicFrameLocks xmlns:a="http://schemas.openxmlformats.org/drawingml/2006/main" noChangeAspect="1"/>
+            </wp:cNvGraphicFramePr>
+            <a:graphic xmlns:a="http://schemas.openxmlformats.org/drawingml/2006/main">
+              <a:graphicData uri="http://schemas.openxmlformats.org/drawingml/2006/picture">
+                <pic:pic xmlns:pic="http://schemas.openxmlformats.org/drawingml/2006/picture">
+                  <pic:nvPicPr>
+                    <pic:cNvPr id="1" name=""/>
+                    <pic:cNvPicPr/>
+                  </pic:nvPicPr>
+                  <pic:blipFill>
+                    <a:blip r:embed="rId18"/>
+                    <a:stretch>
+                      <a:fillRect/>
+                    </a:stretch>
+                  </pic:blipFill>
+                  <pic:spPr>
+                    <a:xfrm>
+                      <a:off x="0" y="0"/>
+                      <a:ext cx="5731510" cy="1477010"/>
+                    </a:xfrm>
+                    <a:prstGeom prst="rect">
+                      <a:avLst/>
+                    </a:prstGeom>
+                  </pic:spPr>
+                </pic:pic>
+              </a:graphicData>
+            </a:graphic>
+          </wp:inline>
+        </w:drawing>
+      </w:r>
+    </w:p>
+    <w:p>
+      <w:pPr>
+        <w:pStyle w:val="Caption"/>
+        <w:jc w:val="center"/>
+      </w:pPr>
+      <w:bookmarkStart w:id="25" w:name="_Toc120734009"/>
+      <w:r>
+        <w:t xml:space="preserve">Figure </w:t>
+      </w:r>
+      <w:fldSimple w:instr=" STYLEREF 1 \s ">
+        <w:r>
+          <w:rPr>
+            <w:noProof/>
+          </w:rPr>
+          <w:t>4</w:t>
+        </w:r>
+      </w:fldSimple>
+      <w:r>
+        <w:noBreakHyphen/>
+      </w:r>
+      <w:fldSimple w:instr=" SEQ Figure \* ARABIC \s 1 ">
+        <w:r>
+          <w:rPr>
+            <w:noProof/>
+          </w:rPr>
+          <w:t>7</w:t>
+        </w:r>
+      </w:fldSimple>
+      <w:r>
+        <w:t xml:space="preserve">: Implemented </w:t>
+      </w:r>
+      <w:proofErr w:type="spellStart"/>
+      <w:r>
+        <w:t>KwikMedical</w:t>
+      </w:r>
+      <w:proofErr w:type="spellEnd"/>
+      <w:r>
+        <w:t xml:space="preserve"> Relationships</w:t>
+      </w:r>
+      <w:bookmarkEnd w:id="25"/>
+    </w:p>
+    <w:p/>
+    <w:p>
+      <w:pPr>
+        <w:spacing w:line="360" w:lineRule="auto"/>
+      </w:pPr>
+      <w:r>
+        <w:t>When a patient is entered by the operator, their information will be input in full into the database as seen below:</w:t>
+      </w:r>
+    </w:p>
+    <w:p>
+      <w:pPr>
+        <w:keepNext/>
+      </w:pPr>
       <w:r>
         <w:rPr>
-          <w:i/>
-          <w:iCs/>
+          <w:noProof/>
         </w:rPr>
-        <w:t>all of</w:t>
-      </w:r>
-      <w:proofErr w:type="gramEnd"/>
-      <w:r>
-        <w:rPr>
-          <w:i/>
-          <w:iCs/>
-        </w:rPr>
-        <w:t xml:space="preserve"> these languages and techniques will be used – but most of them will</w:t>
-      </w:r>
-    </w:p>
-    <w:p>
-      <w:pPr>
-        <w:pStyle w:val="ListParagraph"/>
-        <w:numPr>
-          <w:ilvl w:val="0"/>
-          <w:numId w:val="24"/>
-        </w:numPr>
-      </w:pPr>
-      <w:r>
-        <w:t xml:space="preserve">Presentation Tier - HTML, JS, CSS and </w:t>
-      </w:r>
-      <w:proofErr w:type="spellStart"/>
-      <w:r>
-        <w:t>PhP</w:t>
-      </w:r>
-      <w:proofErr w:type="spellEnd"/>
-    </w:p>
-    <w:p>
-      <w:pPr>
-        <w:pStyle w:val="ListParagraph"/>
-        <w:numPr>
-          <w:ilvl w:val="0"/>
-          <w:numId w:val="24"/>
-        </w:numPr>
-      </w:pPr>
-      <w:r>
-        <w:t>Business Logic – C#, RESTful techniques</w:t>
-      </w:r>
-    </w:p>
-    <w:p>
-      <w:pPr>
-        <w:pStyle w:val="ListParagraph"/>
-        <w:numPr>
-          <w:ilvl w:val="0"/>
-          <w:numId w:val="24"/>
-        </w:numPr>
-      </w:pPr>
-      <w:r>
-        <w:t>Data Access – SQL (</w:t>
-      </w:r>
-      <w:proofErr w:type="spellStart"/>
-      <w:r>
-        <w:t>mySQL</w:t>
-      </w:r>
-      <w:proofErr w:type="spellEnd"/>
-      <w:r>
-        <w:t xml:space="preserve"> Database)</w:t>
-      </w:r>
-    </w:p>
-    <w:p>
-      <w:r>
-        <w:t xml:space="preserve">Additionally, the </w:t>
-      </w:r>
-      <w:proofErr w:type="spellStart"/>
-      <w:r>
-        <w:t>mySQL</w:t>
-      </w:r>
-      <w:proofErr w:type="spellEnd"/>
-      <w:r>
-        <w:t xml:space="preserve"> database will be hosted on a docker image that will be communicated with and set up using MySQL Workbench.</w:t>
-      </w:r>
-    </w:p>
-    <w:p/>
-    <w:p>
-      <w:pPr>
-        <w:pStyle w:val="Heading3"/>
-        <w:numPr>
-          <w:ilvl w:val="2"/>
-          <w:numId w:val="1"/>
-        </w:numPr>
+        <w:drawing>
+          <wp:inline distT="0" distB="0" distL="0" distR="0" wp14:anchorId="382E8E68" wp14:editId="51E7A9D2">
+            <wp:extent cx="5731510" cy="1022350"/>
+            <wp:effectExtent l="0" t="0" r="2540" b="6350"/>
+            <wp:docPr id="12" name="Picture 12"/>
+            <wp:cNvGraphicFramePr>
+              <a:graphicFrameLocks xmlns:a="http://schemas.openxmlformats.org/drawingml/2006/main" noChangeAspect="1"/>
+            </wp:cNvGraphicFramePr>
+            <a:graphic xmlns:a="http://schemas.openxmlformats.org/drawingml/2006/main">
+              <a:graphicData uri="http://schemas.openxmlformats.org/drawingml/2006/picture">
+                <pic:pic xmlns:pic="http://schemas.openxmlformats.org/drawingml/2006/picture">
+                  <pic:nvPicPr>
+                    <pic:cNvPr id="1" name=""/>
+                    <pic:cNvPicPr/>
+                  </pic:nvPicPr>
+                  <pic:blipFill>
+                    <a:blip r:embed="rId19"/>
+                    <a:stretch>
+                      <a:fillRect/>
+                    </a:stretch>
+                  </pic:blipFill>
+                  <pic:spPr>
+                    <a:xfrm>
+                      <a:off x="0" y="0"/>
+                      <a:ext cx="5731510" cy="1022350"/>
+                    </a:xfrm>
+                    <a:prstGeom prst="rect">
+                      <a:avLst/>
+                    </a:prstGeom>
+                  </pic:spPr>
+                </pic:pic>
+              </a:graphicData>
+            </a:graphic>
+          </wp:inline>
+        </w:drawing>
+      </w:r>
+    </w:p>
+    <w:p>
+      <w:pPr>
+        <w:pStyle w:val="Caption"/>
+        <w:jc w:val="center"/>
+      </w:pPr>
+      <w:bookmarkStart w:id="26" w:name="_Toc120734010"/>
+      <w:r>
+        <w:t xml:space="preserve">Figure </w:t>
+      </w:r>
+      <w:fldSimple w:instr=" STYLEREF 1 \s ">
+        <w:r>
+          <w:rPr>
+            <w:noProof/>
+          </w:rPr>
+          <w:t>4</w:t>
+        </w:r>
+      </w:fldSimple>
+      <w:r>
+        <w:noBreakHyphen/>
+      </w:r>
+      <w:fldSimple w:instr=" SEQ Figure \* ARABIC \s 1 ">
+        <w:r>
+          <w:rPr>
+            <w:noProof/>
+          </w:rPr>
+          <w:t>8</w:t>
+        </w:r>
+      </w:fldSimple>
+      <w:r>
+        <w:t>: Patient Table in MS SQL Server Management Studio</w:t>
+      </w:r>
+      <w:bookmarkEnd w:id="26"/>
+    </w:p>
+    <w:p>
+      <w:pPr>
         <w:spacing w:line="360" w:lineRule="auto"/>
       </w:pPr>
-      <w:bookmarkStart w:id="24" w:name="_Toc120233224"/>
-      <w:r>
-        <w:lastRenderedPageBreak/>
-        <w:t>Database</w:t>
-      </w:r>
-      <w:bookmarkEnd w:id="24"/>
-    </w:p>
-    <w:p/>
-    <w:p/>
-    <w:p/>
-    <w:p/>
-    <w:p/>
+    </w:p>
     <w:p>
       <w:pPr>
         <w:spacing w:line="360" w:lineRule="auto"/>
@@ -8191,6 +9210,95 @@
     </w:p>
     <w:p>
       <w:pPr>
+        <w:spacing w:line="360" w:lineRule="auto"/>
+      </w:pPr>
+      <w:r>
+        <w:t>However, if an operator decides that an ambulance is required, the database will be populated partially as seen below:</w:t>
+      </w:r>
+    </w:p>
+    <w:p>
+      <w:pPr>
+        <w:keepNext/>
+      </w:pPr>
+      <w:r>
+        <w:rPr>
+          <w:noProof/>
+        </w:rPr>
+        <w:drawing>
+          <wp:inline distT="0" distB="0" distL="0" distR="0" wp14:anchorId="1EF4D29F" wp14:editId="0D2A7BB6">
+            <wp:extent cx="5731510" cy="500380"/>
+            <wp:effectExtent l="0" t="0" r="2540" b="0"/>
+            <wp:docPr id="13" name="Picture 13"/>
+            <wp:cNvGraphicFramePr>
+              <a:graphicFrameLocks xmlns:a="http://schemas.openxmlformats.org/drawingml/2006/main" noChangeAspect="1"/>
+            </wp:cNvGraphicFramePr>
+            <a:graphic xmlns:a="http://schemas.openxmlformats.org/drawingml/2006/main">
+              <a:graphicData uri="http://schemas.openxmlformats.org/drawingml/2006/picture">
+                <pic:pic xmlns:pic="http://schemas.openxmlformats.org/drawingml/2006/picture">
+                  <pic:nvPicPr>
+                    <pic:cNvPr id="1" name=""/>
+                    <pic:cNvPicPr/>
+                  </pic:nvPicPr>
+                  <pic:blipFill>
+                    <a:blip r:embed="rId20"/>
+                    <a:stretch>
+                      <a:fillRect/>
+                    </a:stretch>
+                  </pic:blipFill>
+                  <pic:spPr>
+                    <a:xfrm>
+                      <a:off x="0" y="0"/>
+                      <a:ext cx="5731510" cy="500380"/>
+                    </a:xfrm>
+                    <a:prstGeom prst="rect">
+                      <a:avLst/>
+                    </a:prstGeom>
+                  </pic:spPr>
+                </pic:pic>
+              </a:graphicData>
+            </a:graphic>
+          </wp:inline>
+        </w:drawing>
+      </w:r>
+    </w:p>
+    <w:p>
+      <w:pPr>
+        <w:pStyle w:val="Caption"/>
+        <w:jc w:val="center"/>
+      </w:pPr>
+      <w:bookmarkStart w:id="27" w:name="_Toc120734011"/>
+      <w:r>
+        <w:t xml:space="preserve">Figure </w:t>
+      </w:r>
+      <w:fldSimple w:instr=" STYLEREF 1 \s ">
+        <w:r>
+          <w:rPr>
+            <w:noProof/>
+          </w:rPr>
+          <w:t>4</w:t>
+        </w:r>
+      </w:fldSimple>
+      <w:r>
+        <w:noBreakHyphen/>
+      </w:r>
+      <w:fldSimple w:instr=" SEQ Figure \* ARABIC \s 1 ">
+        <w:r>
+          <w:rPr>
+            <w:noProof/>
+          </w:rPr>
+          <w:t>9</w:t>
+        </w:r>
+      </w:fldSimple>
+      <w:r>
+        <w:t xml:space="preserve">: Partial incident report in </w:t>
+      </w:r>
+      <w:r>
+        <w:t>MS SQL Server Management Studio</w:t>
+      </w:r>
+      <w:bookmarkEnd w:id="27"/>
+    </w:p>
+    <w:p>
+      <w:pPr>
         <w:rPr>
           <w:color w:val="44546A" w:themeColor="text2"/>
           <w:sz w:val="18"/>
@@ -8200,6 +9308,95 @@
     </w:p>
     <w:p>
       <w:pPr>
+        <w:spacing w:line="360" w:lineRule="auto"/>
+      </w:pPr>
+      <w:r>
+        <w:t>The remaining information is then updated by the ambulance crew when the ambulance arrives to treat the patient, the callout time is calculated by comparing the time the incident was reported at to the time of the update from the ambulance:</w:t>
+      </w:r>
+    </w:p>
+    <w:p>
+      <w:pPr>
+        <w:keepNext/>
+      </w:pPr>
+      <w:r>
+        <w:rPr>
+          <w:noProof/>
+        </w:rPr>
+        <w:drawing>
+          <wp:inline distT="0" distB="0" distL="0" distR="0" wp14:anchorId="6D122463" wp14:editId="23E17005">
+            <wp:extent cx="5731510" cy="424815"/>
+            <wp:effectExtent l="0" t="0" r="2540" b="0"/>
+            <wp:docPr id="14" name="Picture 14"/>
+            <wp:cNvGraphicFramePr>
+              <a:graphicFrameLocks xmlns:a="http://schemas.openxmlformats.org/drawingml/2006/main" noChangeAspect="1"/>
+            </wp:cNvGraphicFramePr>
+            <a:graphic xmlns:a="http://schemas.openxmlformats.org/drawingml/2006/main">
+              <a:graphicData uri="http://schemas.openxmlformats.org/drawingml/2006/picture">
+                <pic:pic xmlns:pic="http://schemas.openxmlformats.org/drawingml/2006/picture">
+                  <pic:nvPicPr>
+                    <pic:cNvPr id="1" name=""/>
+                    <pic:cNvPicPr/>
+                  </pic:nvPicPr>
+                  <pic:blipFill>
+                    <a:blip r:embed="rId21"/>
+                    <a:stretch>
+                      <a:fillRect/>
+                    </a:stretch>
+                  </pic:blipFill>
+                  <pic:spPr>
+                    <a:xfrm>
+                      <a:off x="0" y="0"/>
+                      <a:ext cx="5731510" cy="424815"/>
+                    </a:xfrm>
+                    <a:prstGeom prst="rect">
+                      <a:avLst/>
+                    </a:prstGeom>
+                  </pic:spPr>
+                </pic:pic>
+              </a:graphicData>
+            </a:graphic>
+          </wp:inline>
+        </w:drawing>
+      </w:r>
+    </w:p>
+    <w:p>
+      <w:pPr>
+        <w:pStyle w:val="Caption"/>
+        <w:jc w:val="center"/>
+      </w:pPr>
+      <w:bookmarkStart w:id="28" w:name="_Toc120734012"/>
+      <w:r>
+        <w:t xml:space="preserve">Figure </w:t>
+      </w:r>
+      <w:fldSimple w:instr=" STYLEREF 1 \s ">
+        <w:r>
+          <w:rPr>
+            <w:noProof/>
+          </w:rPr>
+          <w:t>4</w:t>
+        </w:r>
+      </w:fldSimple>
+      <w:r>
+        <w:noBreakHyphen/>
+      </w:r>
+      <w:fldSimple w:instr=" SEQ Figure \* ARABIC \s 1 ">
+        <w:r>
+          <w:rPr>
+            <w:noProof/>
+          </w:rPr>
+          <w:t>10</w:t>
+        </w:r>
+      </w:fldSimple>
+      <w:r>
+        <w:t xml:space="preserve">: Full incident report in </w:t>
+      </w:r>
+      <w:r>
+        <w:t>MS SQL Server Management Studio</w:t>
+      </w:r>
+      <w:bookmarkEnd w:id="28"/>
+    </w:p>
+    <w:p>
+      <w:pPr>
         <w:rPr>
           <w:color w:val="44546A" w:themeColor="text2"/>
           <w:sz w:val="18"/>
@@ -8209,19 +9406,124 @@
     </w:p>
     <w:p>
       <w:pPr>
+        <w:spacing w:line="360" w:lineRule="auto"/>
         <w:rPr>
           <w:color w:val="44546A" w:themeColor="text2"/>
           <w:sz w:val="18"/>
           <w:szCs w:val="18"/>
         </w:rPr>
       </w:pPr>
+      <w:r>
+        <w:t>T</w:t>
+      </w:r>
+      <w:r>
+        <w:t>he final table in the database implementation is the Hospital table – this is static, and does not change from this state:</w:t>
+      </w:r>
+      <w:r>
+        <w:rPr>
+          <w:color w:val="44546A" w:themeColor="text2"/>
+          <w:sz w:val="18"/>
+          <w:szCs w:val="18"/>
+        </w:rPr>
+        <w:t xml:space="preserve"> </w:t>
+      </w:r>
+    </w:p>
+    <w:p>
+      <w:pPr>
+        <w:keepNext/>
+        <w:jc w:val="center"/>
+      </w:pPr>
+      <w:r>
+        <w:rPr>
+          <w:noProof/>
+        </w:rPr>
+        <w:lastRenderedPageBreak/>
+        <w:drawing>
+          <wp:inline distT="0" distB="0" distL="0" distR="0" wp14:anchorId="53A02208" wp14:editId="41466911">
+            <wp:extent cx="4095750" cy="3829050"/>
+            <wp:effectExtent l="0" t="0" r="0" b="0"/>
+            <wp:docPr id="19" name="Picture 19"/>
+            <wp:cNvGraphicFramePr>
+              <a:graphicFrameLocks xmlns:a="http://schemas.openxmlformats.org/drawingml/2006/main" noChangeAspect="1"/>
+            </wp:cNvGraphicFramePr>
+            <a:graphic xmlns:a="http://schemas.openxmlformats.org/drawingml/2006/main">
+              <a:graphicData uri="http://schemas.openxmlformats.org/drawingml/2006/picture">
+                <pic:pic xmlns:pic="http://schemas.openxmlformats.org/drawingml/2006/picture">
+                  <pic:nvPicPr>
+                    <pic:cNvPr id="1" name=""/>
+                    <pic:cNvPicPr/>
+                  </pic:nvPicPr>
+                  <pic:blipFill>
+                    <a:blip r:embed="rId22"/>
+                    <a:stretch>
+                      <a:fillRect/>
+                    </a:stretch>
+                  </pic:blipFill>
+                  <pic:spPr>
+                    <a:xfrm>
+                      <a:off x="0" y="0"/>
+                      <a:ext cx="4095750" cy="3829050"/>
+                    </a:xfrm>
+                    <a:prstGeom prst="rect">
+                      <a:avLst/>
+                    </a:prstGeom>
+                  </pic:spPr>
+                </pic:pic>
+              </a:graphicData>
+            </a:graphic>
+          </wp:inline>
+        </w:drawing>
+      </w:r>
+    </w:p>
+    <w:p>
+      <w:pPr>
+        <w:pStyle w:val="Caption"/>
+        <w:jc w:val="center"/>
+      </w:pPr>
+      <w:bookmarkStart w:id="29" w:name="_Toc120734013"/>
+      <w:r>
+        <w:t xml:space="preserve">Figure </w:t>
+      </w:r>
+      <w:fldSimple w:instr=" STYLEREF 1 \s ">
+        <w:r>
+          <w:rPr>
+            <w:noProof/>
+          </w:rPr>
+          <w:t>4</w:t>
+        </w:r>
+      </w:fldSimple>
+      <w:r>
+        <w:noBreakHyphen/>
+      </w:r>
+      <w:fldSimple w:instr=" SEQ Figure \* ARABIC \s 1 ">
+        <w:r>
+          <w:rPr>
+            <w:noProof/>
+          </w:rPr>
+          <w:t>11</w:t>
+        </w:r>
+      </w:fldSimple>
+      <w:r>
+        <w:t xml:space="preserve">: Hospital Table in </w:t>
+      </w:r>
+      <w:r>
+        <w:t>MS SQL Server Management Studio</w:t>
+      </w:r>
+      <w:bookmarkEnd w:id="29"/>
     </w:p>
     <w:p/>
-    <w:p>
-      <w:r>
-        <w:br w:type="page"/>
-      </w:r>
-    </w:p>
+    <w:p/>
+    <w:p/>
+    <w:p/>
+    <w:p/>
+    <w:p/>
+    <w:p/>
+    <w:p/>
+    <w:p/>
+    <w:p/>
+    <w:p/>
+    <w:p/>
+    <w:p/>
     <w:p>
       <w:pPr>
         <w:pStyle w:val="Heading1"/>
@@ -8231,7 +9533,7 @@
         </w:numPr>
         <w:spacing w:line="360" w:lineRule="auto"/>
       </w:pPr>
-      <w:bookmarkStart w:id="25" w:name="_Toc120233226"/>
+      <w:bookmarkStart w:id="30" w:name="_Toc120233226"/>
       <w:r>
         <w:lastRenderedPageBreak/>
         <w:t>Evaluation</w:t>
@@ -8239,7 +9541,7 @@
       <w:r>
         <w:t xml:space="preserve"> of Design and Implementation</w:t>
       </w:r>
-      <w:bookmarkEnd w:id="25"/>
+      <w:bookmarkEnd w:id="30"/>
     </w:p>
     <w:p>
       <w:pPr>
@@ -8250,7 +9552,7 @@
         </w:numPr>
         <w:spacing w:line="360" w:lineRule="auto"/>
       </w:pPr>
-      <w:bookmarkStart w:id="26" w:name="_Toc120233227"/>
+      <w:bookmarkStart w:id="31" w:name="_Toc120233227"/>
       <w:proofErr w:type="spellStart"/>
       <w:r>
         <w:t>MoSCoW</w:t>
@@ -8259,7 +9561,7 @@
       <w:r>
         <w:t xml:space="preserve"> Review</w:t>
       </w:r>
-      <w:bookmarkEnd w:id="26"/>
+      <w:bookmarkEnd w:id="31"/>
     </w:p>
     <w:tbl>
       <w:tblPr>
@@ -8354,7 +9656,22 @@
           <w:tcPr>
             <w:tcW w:w="1139" w:type="dxa"/>
           </w:tcPr>
-          <w:p/>
+          <w:p>
+            <w:pPr>
+              <w:jc w:val="center"/>
+              <w:rPr>
+                <w:b/>
+                <w:bCs/>
+              </w:rPr>
+            </w:pPr>
+            <w:r>
+              <w:rPr>
+                <w:b/>
+                <w:bCs/>
+              </w:rPr>
+              <w:t>YES</w:t>
+            </w:r>
+          </w:p>
         </w:tc>
       </w:tr>
       <w:tr>
@@ -8392,7 +9709,22 @@
           <w:tcPr>
             <w:tcW w:w="1139" w:type="dxa"/>
           </w:tcPr>
-          <w:p/>
+          <w:p>
+            <w:pPr>
+              <w:jc w:val="center"/>
+              <w:rPr>
+                <w:b/>
+                <w:bCs/>
+              </w:rPr>
+            </w:pPr>
+            <w:r>
+              <w:rPr>
+                <w:b/>
+                <w:bCs/>
+              </w:rPr>
+              <w:t>YES</w:t>
+            </w:r>
+          </w:p>
         </w:tc>
       </w:tr>
       <w:tr>
@@ -8422,7 +9754,16 @@
           </w:tcPr>
           <w:p>
             <w:r>
-              <w:t>Assign patients to hospital and send records to the hospital.</w:t>
+              <w:t>Assign patients to</w:t>
+            </w:r>
+            <w:r>
+              <w:t xml:space="preserve"> </w:t>
+            </w:r>
+            <w:r>
+              <w:t xml:space="preserve">a </w:t>
+            </w:r>
+            <w:r>
+              <w:t>hospital and send records to the hospital.</w:t>
             </w:r>
           </w:p>
         </w:tc>
@@ -8430,7 +9771,22 @@
           <w:tcPr>
             <w:tcW w:w="1139" w:type="dxa"/>
           </w:tcPr>
-          <w:p/>
+          <w:p>
+            <w:pPr>
+              <w:jc w:val="center"/>
+              <w:rPr>
+                <w:b/>
+                <w:bCs/>
+              </w:rPr>
+            </w:pPr>
+            <w:r>
+              <w:rPr>
+                <w:b/>
+                <w:bCs/>
+              </w:rPr>
+              <w:t>YES</w:t>
+            </w:r>
+          </w:p>
         </w:tc>
       </w:tr>
       <w:tr>
@@ -8468,7 +9824,22 @@
           <w:tcPr>
             <w:tcW w:w="1139" w:type="dxa"/>
           </w:tcPr>
-          <w:p/>
+          <w:p>
+            <w:pPr>
+              <w:jc w:val="center"/>
+              <w:rPr>
+                <w:b/>
+                <w:bCs/>
+              </w:rPr>
+            </w:pPr>
+            <w:r>
+              <w:rPr>
+                <w:b/>
+                <w:bCs/>
+              </w:rPr>
+              <w:t>YES</w:t>
+            </w:r>
+          </w:p>
         </w:tc>
       </w:tr>
       <w:tr>
@@ -8506,7 +9877,22 @@
           <w:tcPr>
             <w:tcW w:w="1139" w:type="dxa"/>
           </w:tcPr>
-          <w:p/>
+          <w:p>
+            <w:pPr>
+              <w:jc w:val="center"/>
+              <w:rPr>
+                <w:b/>
+                <w:bCs/>
+              </w:rPr>
+            </w:pPr>
+            <w:r>
+              <w:rPr>
+                <w:b/>
+                <w:bCs/>
+              </w:rPr>
+              <w:t>YES</w:t>
+            </w:r>
+          </w:p>
         </w:tc>
       </w:tr>
       <w:tr>
@@ -8544,7 +9930,22 @@
           <w:tcPr>
             <w:tcW w:w="1139" w:type="dxa"/>
           </w:tcPr>
-          <w:p/>
+          <w:p>
+            <w:pPr>
+              <w:jc w:val="center"/>
+              <w:rPr>
+                <w:b/>
+                <w:bCs/>
+              </w:rPr>
+            </w:pPr>
+            <w:r>
+              <w:rPr>
+                <w:b/>
+                <w:bCs/>
+              </w:rPr>
+              <w:t>YES</w:t>
+            </w:r>
+          </w:p>
         </w:tc>
       </w:tr>
       <w:tr>
@@ -8594,7 +9995,10 @@
           </w:tcPr>
           <w:p>
             <w:pPr>
-              <w:rPr>
+              <w:jc w:val="center"/>
+              <w:rPr>
+                <w:b/>
+                <w:bCs/>
                 <w:color w:val="000000" w:themeColor="text1"/>
               </w:rPr>
             </w:pPr>
@@ -8666,7 +10070,573 @@
           </w:tcPr>
           <w:p>
             <w:pPr>
-              <w:rPr>
+              <w:jc w:val="center"/>
+              <w:rPr>
+                <w:b/>
+                <w:bCs/>
+                <w:color w:val="000000" w:themeColor="text1"/>
+              </w:rPr>
+            </w:pPr>
+            <w:r>
+              <w:rPr>
+                <w:b/>
+                <w:bCs/>
+                <w:color w:val="000000" w:themeColor="text1"/>
+              </w:rPr>
+              <w:t>ALMOST</w:t>
+            </w:r>
+          </w:p>
+        </w:tc>
+      </w:tr>
+      <w:tr>
+        <w:tc>
+          <w:tcPr>
+            <w:tcW w:w="958" w:type="dxa"/>
+            <w:shd w:val="clear" w:color="auto" w:fill="FFFFFF" w:themeFill="background1"/>
+          </w:tcPr>
+          <w:p>
+            <w:pPr>
+              <w:rPr>
+                <w:color w:val="000000" w:themeColor="text1"/>
+              </w:rPr>
+            </w:pPr>
+            <w:r>
+              <w:rPr>
+                <w:color w:val="000000" w:themeColor="text1"/>
+              </w:rPr>
+              <w:t>8</w:t>
+            </w:r>
+          </w:p>
+        </w:tc>
+        <w:tc>
+          <w:tcPr>
+            <w:tcW w:w="236" w:type="dxa"/>
+            <w:shd w:val="clear" w:color="auto" w:fill="FFFFFF" w:themeFill="background1"/>
+          </w:tcPr>
+          <w:p>
+            <w:pPr>
+              <w:rPr>
+                <w:color w:val="000000" w:themeColor="text1"/>
+              </w:rPr>
+            </w:pPr>
+            <w:r>
+              <w:rPr>
+                <w:color w:val="000000" w:themeColor="text1"/>
+              </w:rPr>
+              <w:t>Should Have</w:t>
+            </w:r>
+          </w:p>
+        </w:tc>
+        <w:tc>
+          <w:tcPr>
+            <w:tcW w:w="4423" w:type="dxa"/>
+            <w:shd w:val="clear" w:color="auto" w:fill="FFFFFF" w:themeFill="background1"/>
+          </w:tcPr>
+          <w:p>
+            <w:pPr>
+              <w:rPr>
+                <w:color w:val="000000" w:themeColor="text1"/>
+              </w:rPr>
+            </w:pPr>
+            <w:r>
+              <w:rPr>
+                <w:color w:val="000000" w:themeColor="text1"/>
+              </w:rPr>
+              <w:t>Work out the hospital closest to the incident</w:t>
+            </w:r>
+          </w:p>
+        </w:tc>
+        <w:tc>
+          <w:tcPr>
+            <w:tcW w:w="1139" w:type="dxa"/>
+            <w:shd w:val="clear" w:color="auto" w:fill="FFFFFF" w:themeFill="background1"/>
+          </w:tcPr>
+          <w:p>
+            <w:pPr>
+              <w:jc w:val="center"/>
+              <w:rPr>
+                <w:b/>
+                <w:bCs/>
+                <w:color w:val="000000" w:themeColor="text1"/>
+              </w:rPr>
+            </w:pPr>
+            <w:r>
+              <w:rPr>
+                <w:b/>
+                <w:bCs/>
+                <w:color w:val="000000" w:themeColor="text1"/>
+              </w:rPr>
+              <w:t>ALMOST</w:t>
+            </w:r>
+          </w:p>
+        </w:tc>
+      </w:tr>
+      <w:tr>
+        <w:tc>
+          <w:tcPr>
+            <w:tcW w:w="958" w:type="dxa"/>
+            <w:shd w:val="clear" w:color="auto" w:fill="FFFFFF" w:themeFill="background1"/>
+          </w:tcPr>
+          <w:p>
+            <w:pPr>
+              <w:rPr>
+                <w:color w:val="000000" w:themeColor="text1"/>
+              </w:rPr>
+            </w:pPr>
+            <w:r>
+              <w:rPr>
+                <w:color w:val="000000" w:themeColor="text1"/>
+              </w:rPr>
+              <w:t>9</w:t>
+            </w:r>
+          </w:p>
+        </w:tc>
+        <w:tc>
+          <w:tcPr>
+            <w:tcW w:w="236" w:type="dxa"/>
+            <w:shd w:val="clear" w:color="auto" w:fill="FFFFFF" w:themeFill="background1"/>
+          </w:tcPr>
+          <w:p>
+            <w:pPr>
+              <w:rPr>
+                <w:color w:val="000000" w:themeColor="text1"/>
+              </w:rPr>
+            </w:pPr>
+            <w:r>
+              <w:rPr>
+                <w:color w:val="000000" w:themeColor="text1"/>
+              </w:rPr>
+              <w:t>Should Have</w:t>
+            </w:r>
+          </w:p>
+        </w:tc>
+        <w:tc>
+          <w:tcPr>
+            <w:tcW w:w="4423" w:type="dxa"/>
+            <w:shd w:val="clear" w:color="auto" w:fill="FFFFFF" w:themeFill="background1"/>
+          </w:tcPr>
+          <w:p>
+            <w:pPr>
+              <w:rPr>
+                <w:color w:val="000000" w:themeColor="text1"/>
+              </w:rPr>
+            </w:pPr>
+            <w:r>
+              <w:rPr>
+                <w:color w:val="000000" w:themeColor="text1"/>
+              </w:rPr>
+              <w:t>Have a working GUI</w:t>
+            </w:r>
+          </w:p>
+        </w:tc>
+        <w:tc>
+          <w:tcPr>
+            <w:tcW w:w="1139" w:type="dxa"/>
+            <w:shd w:val="clear" w:color="auto" w:fill="FFFFFF" w:themeFill="background1"/>
+          </w:tcPr>
+          <w:p>
+            <w:pPr>
+              <w:jc w:val="center"/>
+              <w:rPr>
+                <w:b/>
+                <w:bCs/>
+                <w:color w:val="000000" w:themeColor="text1"/>
+              </w:rPr>
+            </w:pPr>
+            <w:r>
+              <w:rPr>
+                <w:b/>
+                <w:bCs/>
+                <w:color w:val="000000" w:themeColor="text1"/>
+              </w:rPr>
+              <w:t>YES</w:t>
+            </w:r>
+          </w:p>
+        </w:tc>
+      </w:tr>
+      <w:tr>
+        <w:tc>
+          <w:tcPr>
+            <w:tcW w:w="958" w:type="dxa"/>
+            <w:shd w:val="clear" w:color="auto" w:fill="FFFFFF" w:themeFill="background1"/>
+          </w:tcPr>
+          <w:p>
+            <w:pPr>
+              <w:rPr>
+                <w:color w:val="000000" w:themeColor="text1"/>
+              </w:rPr>
+            </w:pPr>
+            <w:r>
+              <w:rPr>
+                <w:color w:val="000000" w:themeColor="text1"/>
+              </w:rPr>
+              <w:t>10</w:t>
+            </w:r>
+          </w:p>
+        </w:tc>
+        <w:tc>
+          <w:tcPr>
+            <w:tcW w:w="236" w:type="dxa"/>
+            <w:shd w:val="clear" w:color="auto" w:fill="FFFFFF" w:themeFill="background1"/>
+          </w:tcPr>
+          <w:p>
+            <w:pPr>
+              <w:rPr>
+                <w:color w:val="000000" w:themeColor="text1"/>
+              </w:rPr>
+            </w:pPr>
+            <w:r>
+              <w:rPr>
+                <w:color w:val="000000" w:themeColor="text1"/>
+              </w:rPr>
+              <w:t>Should Have</w:t>
+            </w:r>
+          </w:p>
+        </w:tc>
+        <w:tc>
+          <w:tcPr>
+            <w:tcW w:w="4423" w:type="dxa"/>
+            <w:shd w:val="clear" w:color="auto" w:fill="FFFFFF" w:themeFill="background1"/>
+          </w:tcPr>
+          <w:p>
+            <w:pPr>
+              <w:rPr>
+                <w:color w:val="000000" w:themeColor="text1"/>
+              </w:rPr>
+            </w:pPr>
+            <w:r>
+              <w:rPr>
+                <w:color w:val="000000" w:themeColor="text1"/>
+              </w:rPr>
+              <w:t>Full input validation</w:t>
+            </w:r>
+          </w:p>
+        </w:tc>
+        <w:tc>
+          <w:tcPr>
+            <w:tcW w:w="1139" w:type="dxa"/>
+            <w:shd w:val="clear" w:color="auto" w:fill="FFFFFF" w:themeFill="background1"/>
+          </w:tcPr>
+          <w:p>
+            <w:pPr>
+              <w:jc w:val="center"/>
+              <w:rPr>
+                <w:b/>
+                <w:bCs/>
+                <w:color w:val="000000" w:themeColor="text1"/>
+              </w:rPr>
+            </w:pPr>
+            <w:r>
+              <w:rPr>
+                <w:b/>
+                <w:bCs/>
+                <w:color w:val="000000" w:themeColor="text1"/>
+              </w:rPr>
+              <w:t>ALMOST</w:t>
+            </w:r>
+          </w:p>
+        </w:tc>
+      </w:tr>
+      <w:tr>
+        <w:tc>
+          <w:tcPr>
+            <w:tcW w:w="958" w:type="dxa"/>
+            <w:shd w:val="clear" w:color="auto" w:fill="FFFFFF" w:themeFill="background1"/>
+          </w:tcPr>
+          <w:p>
+            <w:pPr>
+              <w:rPr>
+                <w:color w:val="000000" w:themeColor="text1"/>
+              </w:rPr>
+            </w:pPr>
+            <w:r>
+              <w:rPr>
+                <w:color w:val="000000" w:themeColor="text1"/>
+              </w:rPr>
+              <w:t>11</w:t>
+            </w:r>
+          </w:p>
+        </w:tc>
+        <w:tc>
+          <w:tcPr>
+            <w:tcW w:w="236" w:type="dxa"/>
+            <w:shd w:val="clear" w:color="auto" w:fill="FFFFFF" w:themeFill="background1"/>
+          </w:tcPr>
+          <w:p>
+            <w:pPr>
+              <w:rPr>
+                <w:color w:val="000000" w:themeColor="text1"/>
+              </w:rPr>
+            </w:pPr>
+            <w:r>
+              <w:rPr>
+                <w:color w:val="000000" w:themeColor="text1"/>
+              </w:rPr>
+              <w:t>Should Have</w:t>
+            </w:r>
+          </w:p>
+        </w:tc>
+        <w:tc>
+          <w:tcPr>
+            <w:tcW w:w="4423" w:type="dxa"/>
+            <w:shd w:val="clear" w:color="auto" w:fill="FFFFFF" w:themeFill="background1"/>
+          </w:tcPr>
+          <w:p>
+            <w:pPr>
+              <w:rPr>
+                <w:color w:val="000000" w:themeColor="text1"/>
+              </w:rPr>
+            </w:pPr>
+            <w:r>
+              <w:rPr>
+                <w:color w:val="000000" w:themeColor="text1"/>
+              </w:rPr>
+              <w:t>Store multiple incidents per person</w:t>
+            </w:r>
+          </w:p>
+        </w:tc>
+        <w:tc>
+          <w:tcPr>
+            <w:tcW w:w="1139" w:type="dxa"/>
+            <w:shd w:val="clear" w:color="auto" w:fill="FFFFFF" w:themeFill="background1"/>
+          </w:tcPr>
+          <w:p>
+            <w:pPr>
+              <w:jc w:val="center"/>
+              <w:rPr>
+                <w:b/>
+                <w:bCs/>
+                <w:color w:val="000000" w:themeColor="text1"/>
+              </w:rPr>
+            </w:pPr>
+            <w:r>
+              <w:rPr>
+                <w:b/>
+                <w:bCs/>
+                <w:color w:val="000000" w:themeColor="text1"/>
+              </w:rPr>
+              <w:t>YES</w:t>
+            </w:r>
+          </w:p>
+        </w:tc>
+      </w:tr>
+      <w:tr>
+        <w:tc>
+          <w:tcPr>
+            <w:tcW w:w="958" w:type="dxa"/>
+            <w:shd w:val="clear" w:color="auto" w:fill="FFFFFF" w:themeFill="background1"/>
+          </w:tcPr>
+          <w:p>
+            <w:pPr>
+              <w:rPr>
+                <w:color w:val="000000" w:themeColor="text1"/>
+              </w:rPr>
+            </w:pPr>
+            <w:r>
+              <w:rPr>
+                <w:color w:val="000000" w:themeColor="text1"/>
+              </w:rPr>
+              <w:t>12</w:t>
+            </w:r>
+          </w:p>
+        </w:tc>
+        <w:tc>
+          <w:tcPr>
+            <w:tcW w:w="236" w:type="dxa"/>
+            <w:shd w:val="clear" w:color="auto" w:fill="FFFFFF" w:themeFill="background1"/>
+          </w:tcPr>
+          <w:p>
+            <w:pPr>
+              <w:rPr>
+                <w:color w:val="000000" w:themeColor="text1"/>
+              </w:rPr>
+            </w:pPr>
+            <w:r>
+              <w:rPr>
+                <w:color w:val="000000" w:themeColor="text1"/>
+              </w:rPr>
+              <w:t>Should Have</w:t>
+            </w:r>
+          </w:p>
+        </w:tc>
+        <w:tc>
+          <w:tcPr>
+            <w:tcW w:w="4423" w:type="dxa"/>
+            <w:shd w:val="clear" w:color="auto" w:fill="FFFFFF" w:themeFill="background1"/>
+          </w:tcPr>
+          <w:p>
+            <w:pPr>
+              <w:rPr>
+                <w:color w:val="000000" w:themeColor="text1"/>
+              </w:rPr>
+            </w:pPr>
+            <w:r>
+              <w:rPr>
+                <w:color w:val="000000" w:themeColor="text1"/>
+              </w:rPr>
+              <w:t>Link between patient details and incidents</w:t>
+            </w:r>
+          </w:p>
+        </w:tc>
+        <w:tc>
+          <w:tcPr>
+            <w:tcW w:w="1139" w:type="dxa"/>
+            <w:shd w:val="clear" w:color="auto" w:fill="FFFFFF" w:themeFill="background1"/>
+          </w:tcPr>
+          <w:p>
+            <w:pPr>
+              <w:jc w:val="center"/>
+              <w:rPr>
+                <w:b/>
+                <w:bCs/>
+                <w:color w:val="000000" w:themeColor="text1"/>
+              </w:rPr>
+            </w:pPr>
+            <w:r>
+              <w:rPr>
+                <w:b/>
+                <w:bCs/>
+                <w:color w:val="000000" w:themeColor="text1"/>
+              </w:rPr>
+              <w:t>YES</w:t>
+            </w:r>
+          </w:p>
+        </w:tc>
+      </w:tr>
+      <w:tr>
+        <w:tc>
+          <w:tcPr>
+            <w:tcW w:w="958" w:type="dxa"/>
+            <w:shd w:val="clear" w:color="auto" w:fill="FFFFFF" w:themeFill="background1"/>
+          </w:tcPr>
+          <w:p>
+            <w:pPr>
+              <w:rPr>
+                <w:color w:val="000000" w:themeColor="text1"/>
+              </w:rPr>
+            </w:pPr>
+            <w:r>
+              <w:rPr>
+                <w:color w:val="000000" w:themeColor="text1"/>
+              </w:rPr>
+              <w:t>13</w:t>
+            </w:r>
+          </w:p>
+        </w:tc>
+        <w:tc>
+          <w:tcPr>
+            <w:tcW w:w="236" w:type="dxa"/>
+            <w:shd w:val="clear" w:color="auto" w:fill="FFFFFF" w:themeFill="background1"/>
+          </w:tcPr>
+          <w:p>
+            <w:pPr>
+              <w:rPr>
+                <w:color w:val="000000" w:themeColor="text1"/>
+              </w:rPr>
+            </w:pPr>
+            <w:r>
+              <w:rPr>
+                <w:color w:val="000000" w:themeColor="text1"/>
+              </w:rPr>
+              <w:t>Should Have</w:t>
+            </w:r>
+          </w:p>
+        </w:tc>
+        <w:tc>
+          <w:tcPr>
+            <w:tcW w:w="4423" w:type="dxa"/>
+            <w:shd w:val="clear" w:color="auto" w:fill="FFFFFF" w:themeFill="background1"/>
+          </w:tcPr>
+          <w:p>
+            <w:pPr>
+              <w:rPr>
+                <w:color w:val="000000" w:themeColor="text1"/>
+              </w:rPr>
+            </w:pPr>
+            <w:r>
+              <w:rPr>
+                <w:color w:val="000000" w:themeColor="text1"/>
+              </w:rPr>
+              <w:t>Function on an actual mobile phone</w:t>
+            </w:r>
+          </w:p>
+        </w:tc>
+        <w:tc>
+          <w:tcPr>
+            <w:tcW w:w="1139" w:type="dxa"/>
+            <w:shd w:val="clear" w:color="auto" w:fill="FFFFFF" w:themeFill="background1"/>
+          </w:tcPr>
+          <w:p>
+            <w:pPr>
+              <w:jc w:val="center"/>
+              <w:rPr>
+                <w:b/>
+                <w:bCs/>
+                <w:color w:val="000000" w:themeColor="text1"/>
+              </w:rPr>
+            </w:pPr>
+            <w:r>
+              <w:rPr>
+                <w:b/>
+                <w:bCs/>
+                <w:color w:val="000000" w:themeColor="text1"/>
+              </w:rPr>
+              <w:t>YES</w:t>
+            </w:r>
+          </w:p>
+        </w:tc>
+      </w:tr>
+      <w:tr>
+        <w:tc>
+          <w:tcPr>
+            <w:tcW w:w="958" w:type="dxa"/>
+            <w:shd w:val="clear" w:color="auto" w:fill="E7E6E6" w:themeFill="background2"/>
+          </w:tcPr>
+          <w:p>
+            <w:pPr>
+              <w:rPr>
+                <w:color w:val="000000" w:themeColor="text1"/>
+              </w:rPr>
+            </w:pPr>
+          </w:p>
+        </w:tc>
+        <w:tc>
+          <w:tcPr>
+            <w:tcW w:w="236" w:type="dxa"/>
+            <w:shd w:val="clear" w:color="auto" w:fill="E7E6E6" w:themeFill="background2"/>
+          </w:tcPr>
+          <w:p>
+            <w:pPr>
+              <w:rPr>
+                <w:color w:val="000000" w:themeColor="text1"/>
+              </w:rPr>
+            </w:pPr>
+          </w:p>
+        </w:tc>
+        <w:tc>
+          <w:tcPr>
+            <w:tcW w:w="4423" w:type="dxa"/>
+            <w:shd w:val="clear" w:color="auto" w:fill="E7E6E6" w:themeFill="background2"/>
+          </w:tcPr>
+          <w:p>
+            <w:pPr>
+              <w:rPr>
+                <w:color w:val="000000" w:themeColor="text1"/>
+              </w:rPr>
+            </w:pPr>
+          </w:p>
+        </w:tc>
+        <w:tc>
+          <w:tcPr>
+            <w:tcW w:w="1139" w:type="dxa"/>
+            <w:shd w:val="clear" w:color="auto" w:fill="E7E6E6" w:themeFill="background2"/>
+          </w:tcPr>
+          <w:p>
+            <w:pPr>
+              <w:jc w:val="center"/>
+              <w:rPr>
+                <w:b/>
+                <w:bCs/>
                 <w:color w:val="000000" w:themeColor="text1"/>
               </w:rPr>
             </w:pPr>
@@ -8689,7 +10659,7 @@
               <w:rPr>
                 <w:color w:val="000000" w:themeColor="text1"/>
               </w:rPr>
-              <w:t>8</w:t>
+              <w:t>14</w:t>
             </w:r>
           </w:p>
         </w:tc>
@@ -8708,7 +10678,7 @@
               <w:rPr>
                 <w:color w:val="000000" w:themeColor="text1"/>
               </w:rPr>
-              <w:t>Should Have</w:t>
+              <w:t>Could Have</w:t>
             </w:r>
           </w:p>
         </w:tc>
@@ -8727,7 +10697,7 @@
               <w:rPr>
                 <w:color w:val="000000" w:themeColor="text1"/>
               </w:rPr>
-              <w:t>Work out the hospital closest to the incident</w:t>
+              <w:t>Offer temporary treatment as opposed to sending out an ambulance</w:t>
             </w:r>
           </w:p>
         </w:tc>
@@ -8738,7 +10708,158 @@
           </w:tcPr>
           <w:p>
             <w:pPr>
-              <w:rPr>
+              <w:jc w:val="center"/>
+              <w:rPr>
+                <w:b/>
+                <w:bCs/>
+                <w:color w:val="000000" w:themeColor="text1"/>
+              </w:rPr>
+            </w:pPr>
+            <w:r>
+              <w:rPr>
+                <w:b/>
+                <w:bCs/>
+                <w:color w:val="000000" w:themeColor="text1"/>
+              </w:rPr>
+              <w:t>NO</w:t>
+            </w:r>
+          </w:p>
+        </w:tc>
+      </w:tr>
+      <w:tr>
+        <w:tc>
+          <w:tcPr>
+            <w:tcW w:w="958" w:type="dxa"/>
+            <w:shd w:val="clear" w:color="auto" w:fill="FFFFFF" w:themeFill="background1"/>
+          </w:tcPr>
+          <w:p>
+            <w:pPr>
+              <w:rPr>
+                <w:color w:val="000000" w:themeColor="text1"/>
+              </w:rPr>
+            </w:pPr>
+            <w:r>
+              <w:rPr>
+                <w:color w:val="000000" w:themeColor="text1"/>
+              </w:rPr>
+              <w:t>15</w:t>
+            </w:r>
+          </w:p>
+        </w:tc>
+        <w:tc>
+          <w:tcPr>
+            <w:tcW w:w="236" w:type="dxa"/>
+            <w:shd w:val="clear" w:color="auto" w:fill="FFFFFF" w:themeFill="background1"/>
+          </w:tcPr>
+          <w:p>
+            <w:pPr>
+              <w:rPr>
+                <w:color w:val="000000" w:themeColor="text1"/>
+              </w:rPr>
+            </w:pPr>
+            <w:r>
+              <w:rPr>
+                <w:color w:val="000000" w:themeColor="text1"/>
+              </w:rPr>
+              <w:t>Could Have</w:t>
+            </w:r>
+          </w:p>
+        </w:tc>
+        <w:tc>
+          <w:tcPr>
+            <w:tcW w:w="4423" w:type="dxa"/>
+            <w:shd w:val="clear" w:color="auto" w:fill="FFFFFF" w:themeFill="background1"/>
+          </w:tcPr>
+          <w:p>
+            <w:pPr>
+              <w:rPr>
+                <w:color w:val="000000" w:themeColor="text1"/>
+              </w:rPr>
+            </w:pPr>
+            <w:r>
+              <w:rPr>
+                <w:color w:val="000000" w:themeColor="text1"/>
+              </w:rPr>
+              <w:t>Delete patients</w:t>
+            </w:r>
+          </w:p>
+        </w:tc>
+        <w:tc>
+          <w:tcPr>
+            <w:tcW w:w="1139" w:type="dxa"/>
+            <w:shd w:val="clear" w:color="auto" w:fill="FFFFFF" w:themeFill="background1"/>
+          </w:tcPr>
+          <w:p>
+            <w:pPr>
+              <w:jc w:val="center"/>
+              <w:rPr>
+                <w:b/>
+                <w:bCs/>
+                <w:color w:val="000000" w:themeColor="text1"/>
+              </w:rPr>
+            </w:pPr>
+            <w:r>
+              <w:rPr>
+                <w:b/>
+                <w:bCs/>
+                <w:color w:val="000000" w:themeColor="text1"/>
+              </w:rPr>
+              <w:t>ALMOST</w:t>
+            </w:r>
+          </w:p>
+        </w:tc>
+      </w:tr>
+      <w:tr>
+        <w:tc>
+          <w:tcPr>
+            <w:tcW w:w="958" w:type="dxa"/>
+            <w:shd w:val="clear" w:color="auto" w:fill="E7E6E6" w:themeFill="background2"/>
+          </w:tcPr>
+          <w:p>
+            <w:pPr>
+              <w:rPr>
+                <w:color w:val="000000" w:themeColor="text1"/>
+              </w:rPr>
+            </w:pPr>
+          </w:p>
+        </w:tc>
+        <w:tc>
+          <w:tcPr>
+            <w:tcW w:w="236" w:type="dxa"/>
+            <w:shd w:val="clear" w:color="auto" w:fill="E7E6E6" w:themeFill="background2"/>
+          </w:tcPr>
+          <w:p>
+            <w:pPr>
+              <w:rPr>
+                <w:color w:val="000000" w:themeColor="text1"/>
+              </w:rPr>
+            </w:pPr>
+          </w:p>
+        </w:tc>
+        <w:tc>
+          <w:tcPr>
+            <w:tcW w:w="4423" w:type="dxa"/>
+            <w:shd w:val="clear" w:color="auto" w:fill="E7E6E6" w:themeFill="background2"/>
+          </w:tcPr>
+          <w:p>
+            <w:pPr>
+              <w:rPr>
+                <w:color w:val="000000" w:themeColor="text1"/>
+              </w:rPr>
+            </w:pPr>
+          </w:p>
+        </w:tc>
+        <w:tc>
+          <w:tcPr>
+            <w:tcW w:w="1139" w:type="dxa"/>
+            <w:shd w:val="clear" w:color="auto" w:fill="E7E6E6" w:themeFill="background2"/>
+          </w:tcPr>
+          <w:p>
+            <w:pPr>
+              <w:jc w:val="center"/>
+              <w:rPr>
+                <w:b/>
+                <w:bCs/>
                 <w:color w:val="000000" w:themeColor="text1"/>
               </w:rPr>
             </w:pPr>
@@ -8761,7 +10882,7 @@
               <w:rPr>
                 <w:color w:val="000000" w:themeColor="text1"/>
               </w:rPr>
-              <w:t>9</w:t>
+              <w:t>16</w:t>
             </w:r>
           </w:p>
         </w:tc>
@@ -8780,7 +10901,7 @@
               <w:rPr>
                 <w:color w:val="000000" w:themeColor="text1"/>
               </w:rPr>
-              <w:t>Should Have</w:t>
+              <w:t>Won’t Have</w:t>
             </w:r>
           </w:p>
         </w:tc>
@@ -8799,7 +10920,7 @@
               <w:rPr>
                 <w:color w:val="000000" w:themeColor="text1"/>
               </w:rPr>
-              <w:t>Have a working GUI</w:t>
+              <w:t>Use of GPS to optimise vehicle assignment</w:t>
             </w:r>
           </w:p>
         </w:tc>
@@ -8810,10 +10931,21 @@
           </w:tcPr>
           <w:p>
             <w:pPr>
-              <w:rPr>
+              <w:jc w:val="center"/>
+              <w:rPr>
+                <w:b/>
+                <w:bCs/>
                 <w:color w:val="000000" w:themeColor="text1"/>
               </w:rPr>
             </w:pPr>
+            <w:r>
+              <w:rPr>
+                <w:b/>
+                <w:bCs/>
+                <w:color w:val="000000" w:themeColor="text1"/>
+              </w:rPr>
+              <w:t>NO</w:t>
+            </w:r>
           </w:p>
         </w:tc>
       </w:tr>
@@ -8833,7 +10965,7 @@
               <w:rPr>
                 <w:color w:val="000000" w:themeColor="text1"/>
               </w:rPr>
-              <w:t>10</w:t>
+              <w:t>17</w:t>
             </w:r>
           </w:p>
         </w:tc>
@@ -8852,7 +10984,7 @@
               <w:rPr>
                 <w:color w:val="000000" w:themeColor="text1"/>
               </w:rPr>
-              <w:t>Should Have</w:t>
+              <w:t>Won’t Have</w:t>
             </w:r>
           </w:p>
         </w:tc>
@@ -8871,7 +11003,7 @@
               <w:rPr>
                 <w:color w:val="000000" w:themeColor="text1"/>
               </w:rPr>
-              <w:t>Full input validation</w:t>
+              <w:t>Login system</w:t>
             </w:r>
           </w:p>
         </w:tc>
@@ -8882,627 +11014,77 @@
           </w:tcPr>
           <w:p>
             <w:pPr>
-              <w:rPr>
+              <w:jc w:val="center"/>
+              <w:rPr>
+                <w:b/>
+                <w:bCs/>
                 <w:color w:val="000000" w:themeColor="text1"/>
               </w:rPr>
             </w:pPr>
-          </w:p>
-        </w:tc>
-      </w:tr>
-      <w:tr>
-        <w:tc>
-          <w:tcPr>
-            <w:tcW w:w="958" w:type="dxa"/>
-            <w:shd w:val="clear" w:color="auto" w:fill="FFFFFF" w:themeFill="background1"/>
-          </w:tcPr>
-          <w:p>
-            <w:pPr>
-              <w:rPr>
-                <w:color w:val="000000" w:themeColor="text1"/>
-              </w:rPr>
-            </w:pPr>
-            <w:r>
-              <w:rPr>
-                <w:color w:val="000000" w:themeColor="text1"/>
-              </w:rPr>
-              <w:t>11</w:t>
-            </w:r>
-          </w:p>
-        </w:tc>
-        <w:tc>
-          <w:tcPr>
-            <w:tcW w:w="236" w:type="dxa"/>
-            <w:shd w:val="clear" w:color="auto" w:fill="FFFFFF" w:themeFill="background1"/>
-          </w:tcPr>
-          <w:p>
-            <w:pPr>
-              <w:rPr>
-                <w:color w:val="000000" w:themeColor="text1"/>
-              </w:rPr>
-            </w:pPr>
-            <w:r>
-              <w:rPr>
-                <w:color w:val="000000" w:themeColor="text1"/>
-              </w:rPr>
-              <w:t>Should Have</w:t>
-            </w:r>
-          </w:p>
-        </w:tc>
-        <w:tc>
-          <w:tcPr>
-            <w:tcW w:w="4423" w:type="dxa"/>
-            <w:shd w:val="clear" w:color="auto" w:fill="FFFFFF" w:themeFill="background1"/>
-          </w:tcPr>
-          <w:p>
-            <w:pPr>
-              <w:rPr>
-                <w:color w:val="000000" w:themeColor="text1"/>
-              </w:rPr>
-            </w:pPr>
-            <w:r>
-              <w:rPr>
-                <w:color w:val="000000" w:themeColor="text1"/>
-              </w:rPr>
-              <w:t>Store multiple incidents per person</w:t>
-            </w:r>
-          </w:p>
-        </w:tc>
-        <w:tc>
-          <w:tcPr>
-            <w:tcW w:w="1139" w:type="dxa"/>
-            <w:shd w:val="clear" w:color="auto" w:fill="FFFFFF" w:themeFill="background1"/>
-          </w:tcPr>
-          <w:p>
-            <w:pPr>
-              <w:rPr>
-                <w:color w:val="000000" w:themeColor="text1"/>
-              </w:rPr>
-            </w:pPr>
-          </w:p>
-        </w:tc>
-      </w:tr>
-      <w:tr>
-        <w:tc>
-          <w:tcPr>
-            <w:tcW w:w="958" w:type="dxa"/>
-            <w:shd w:val="clear" w:color="auto" w:fill="FFFFFF" w:themeFill="background1"/>
-          </w:tcPr>
-          <w:p>
-            <w:pPr>
-              <w:rPr>
-                <w:color w:val="000000" w:themeColor="text1"/>
-              </w:rPr>
-            </w:pPr>
-            <w:r>
-              <w:rPr>
-                <w:color w:val="000000" w:themeColor="text1"/>
-              </w:rPr>
-              <w:t>12</w:t>
-            </w:r>
-          </w:p>
-        </w:tc>
-        <w:tc>
-          <w:tcPr>
-            <w:tcW w:w="236" w:type="dxa"/>
-            <w:shd w:val="clear" w:color="auto" w:fill="FFFFFF" w:themeFill="background1"/>
-          </w:tcPr>
-          <w:p>
-            <w:pPr>
-              <w:rPr>
-                <w:color w:val="000000" w:themeColor="text1"/>
-              </w:rPr>
-            </w:pPr>
-            <w:r>
-              <w:rPr>
-                <w:color w:val="000000" w:themeColor="text1"/>
-              </w:rPr>
-              <w:t>Should Have</w:t>
-            </w:r>
-          </w:p>
-        </w:tc>
-        <w:tc>
-          <w:tcPr>
-            <w:tcW w:w="4423" w:type="dxa"/>
-            <w:shd w:val="clear" w:color="auto" w:fill="FFFFFF" w:themeFill="background1"/>
-          </w:tcPr>
-          <w:p>
-            <w:pPr>
-              <w:rPr>
-                <w:color w:val="000000" w:themeColor="text1"/>
-              </w:rPr>
-            </w:pPr>
-            <w:r>
-              <w:rPr>
-                <w:color w:val="000000" w:themeColor="text1"/>
-              </w:rPr>
-              <w:t>Link between patient details and incidents</w:t>
-            </w:r>
-          </w:p>
-        </w:tc>
-        <w:tc>
-          <w:tcPr>
-            <w:tcW w:w="1139" w:type="dxa"/>
-            <w:shd w:val="clear" w:color="auto" w:fill="FFFFFF" w:themeFill="background1"/>
-          </w:tcPr>
-          <w:p>
-            <w:pPr>
-              <w:rPr>
-                <w:color w:val="000000" w:themeColor="text1"/>
-              </w:rPr>
-            </w:pPr>
-          </w:p>
-        </w:tc>
-      </w:tr>
-      <w:tr>
-        <w:tc>
-          <w:tcPr>
-            <w:tcW w:w="958" w:type="dxa"/>
-            <w:shd w:val="clear" w:color="auto" w:fill="FFFFFF" w:themeFill="background1"/>
-          </w:tcPr>
-          <w:p>
-            <w:pPr>
-              <w:rPr>
-                <w:color w:val="000000" w:themeColor="text1"/>
-              </w:rPr>
-            </w:pPr>
-            <w:r>
-              <w:rPr>
-                <w:color w:val="000000" w:themeColor="text1"/>
-              </w:rPr>
-              <w:t>13</w:t>
-            </w:r>
-          </w:p>
-        </w:tc>
-        <w:tc>
-          <w:tcPr>
-            <w:tcW w:w="236" w:type="dxa"/>
-            <w:shd w:val="clear" w:color="auto" w:fill="FFFFFF" w:themeFill="background1"/>
-          </w:tcPr>
-          <w:p>
-            <w:pPr>
-              <w:rPr>
-                <w:color w:val="000000" w:themeColor="text1"/>
-              </w:rPr>
-            </w:pPr>
-            <w:r>
-              <w:rPr>
-                <w:color w:val="000000" w:themeColor="text1"/>
-              </w:rPr>
-              <w:t>Should Have</w:t>
-            </w:r>
-          </w:p>
-        </w:tc>
-        <w:tc>
-          <w:tcPr>
-            <w:tcW w:w="4423" w:type="dxa"/>
-            <w:shd w:val="clear" w:color="auto" w:fill="FFFFFF" w:themeFill="background1"/>
-          </w:tcPr>
-          <w:p>
-            <w:pPr>
-              <w:rPr>
-                <w:color w:val="000000" w:themeColor="text1"/>
-              </w:rPr>
-            </w:pPr>
-            <w:r>
-              <w:rPr>
-                <w:color w:val="000000" w:themeColor="text1"/>
-              </w:rPr>
-              <w:t>Function on an actual mobile phone</w:t>
-            </w:r>
-          </w:p>
-        </w:tc>
-        <w:tc>
-          <w:tcPr>
-            <w:tcW w:w="1139" w:type="dxa"/>
-            <w:shd w:val="clear" w:color="auto" w:fill="FFFFFF" w:themeFill="background1"/>
-          </w:tcPr>
-          <w:p>
-            <w:pPr>
-              <w:rPr>
-                <w:color w:val="000000" w:themeColor="text1"/>
-              </w:rPr>
-            </w:pPr>
-          </w:p>
-        </w:tc>
-      </w:tr>
-      <w:tr>
-        <w:tc>
-          <w:tcPr>
-            <w:tcW w:w="958" w:type="dxa"/>
-            <w:shd w:val="clear" w:color="auto" w:fill="E7E6E6" w:themeFill="background2"/>
-          </w:tcPr>
-          <w:p>
-            <w:pPr>
-              <w:rPr>
-                <w:color w:val="000000" w:themeColor="text1"/>
-              </w:rPr>
-            </w:pPr>
-          </w:p>
-        </w:tc>
-        <w:tc>
-          <w:tcPr>
-            <w:tcW w:w="236" w:type="dxa"/>
-            <w:shd w:val="clear" w:color="auto" w:fill="E7E6E6" w:themeFill="background2"/>
-          </w:tcPr>
-          <w:p>
-            <w:pPr>
-              <w:rPr>
-                <w:color w:val="000000" w:themeColor="text1"/>
-              </w:rPr>
-            </w:pPr>
-          </w:p>
-        </w:tc>
-        <w:tc>
-          <w:tcPr>
-            <w:tcW w:w="4423" w:type="dxa"/>
-            <w:shd w:val="clear" w:color="auto" w:fill="E7E6E6" w:themeFill="background2"/>
-          </w:tcPr>
-          <w:p>
-            <w:pPr>
-              <w:rPr>
-                <w:color w:val="000000" w:themeColor="text1"/>
-              </w:rPr>
-            </w:pPr>
-          </w:p>
-        </w:tc>
-        <w:tc>
-          <w:tcPr>
-            <w:tcW w:w="1139" w:type="dxa"/>
-            <w:shd w:val="clear" w:color="auto" w:fill="E7E6E6" w:themeFill="background2"/>
-          </w:tcPr>
-          <w:p>
-            <w:pPr>
-              <w:rPr>
-                <w:color w:val="000000" w:themeColor="text1"/>
-              </w:rPr>
-            </w:pPr>
-          </w:p>
-        </w:tc>
-      </w:tr>
-      <w:tr>
-        <w:tc>
-          <w:tcPr>
-            <w:tcW w:w="958" w:type="dxa"/>
-            <w:shd w:val="clear" w:color="auto" w:fill="FFFFFF" w:themeFill="background1"/>
-          </w:tcPr>
-          <w:p>
-            <w:pPr>
-              <w:rPr>
-                <w:color w:val="000000" w:themeColor="text1"/>
-              </w:rPr>
-            </w:pPr>
-            <w:r>
-              <w:rPr>
-                <w:color w:val="000000" w:themeColor="text1"/>
-              </w:rPr>
-              <w:t>14</w:t>
-            </w:r>
-          </w:p>
-        </w:tc>
-        <w:tc>
-          <w:tcPr>
-            <w:tcW w:w="236" w:type="dxa"/>
-            <w:shd w:val="clear" w:color="auto" w:fill="FFFFFF" w:themeFill="background1"/>
-          </w:tcPr>
-          <w:p>
-            <w:pPr>
-              <w:rPr>
-                <w:color w:val="000000" w:themeColor="text1"/>
-              </w:rPr>
-            </w:pPr>
-            <w:r>
-              <w:rPr>
-                <w:color w:val="000000" w:themeColor="text1"/>
-              </w:rPr>
-              <w:t>Could Have</w:t>
-            </w:r>
-          </w:p>
-        </w:tc>
-        <w:tc>
-          <w:tcPr>
-            <w:tcW w:w="4423" w:type="dxa"/>
-            <w:shd w:val="clear" w:color="auto" w:fill="FFFFFF" w:themeFill="background1"/>
-          </w:tcPr>
-          <w:p>
-            <w:pPr>
-              <w:rPr>
-                <w:color w:val="000000" w:themeColor="text1"/>
-              </w:rPr>
-            </w:pPr>
-            <w:r>
-              <w:rPr>
-                <w:color w:val="000000" w:themeColor="text1"/>
-              </w:rPr>
-              <w:t>Offer temporary treatment as opposed to sending out an ambulance</w:t>
-            </w:r>
-          </w:p>
-        </w:tc>
-        <w:tc>
-          <w:tcPr>
-            <w:tcW w:w="1139" w:type="dxa"/>
-            <w:shd w:val="clear" w:color="auto" w:fill="FFFFFF" w:themeFill="background1"/>
-          </w:tcPr>
-          <w:p>
-            <w:pPr>
-              <w:rPr>
-                <w:color w:val="000000" w:themeColor="text1"/>
-              </w:rPr>
-            </w:pPr>
-          </w:p>
-        </w:tc>
-      </w:tr>
-      <w:tr>
-        <w:tc>
-          <w:tcPr>
-            <w:tcW w:w="958" w:type="dxa"/>
-            <w:shd w:val="clear" w:color="auto" w:fill="FFFFFF" w:themeFill="background1"/>
-          </w:tcPr>
-          <w:p>
-            <w:pPr>
-              <w:rPr>
-                <w:color w:val="000000" w:themeColor="text1"/>
-              </w:rPr>
-            </w:pPr>
-            <w:r>
-              <w:rPr>
-                <w:color w:val="000000" w:themeColor="text1"/>
-              </w:rPr>
-              <w:t>15</w:t>
-            </w:r>
-          </w:p>
-        </w:tc>
-        <w:tc>
-          <w:tcPr>
-            <w:tcW w:w="236" w:type="dxa"/>
-            <w:shd w:val="clear" w:color="auto" w:fill="FFFFFF" w:themeFill="background1"/>
-          </w:tcPr>
-          <w:p>
-            <w:pPr>
-              <w:rPr>
-                <w:color w:val="000000" w:themeColor="text1"/>
-              </w:rPr>
-            </w:pPr>
-            <w:r>
-              <w:rPr>
-                <w:color w:val="000000" w:themeColor="text1"/>
-              </w:rPr>
-              <w:t>Could Have</w:t>
-            </w:r>
-          </w:p>
-        </w:tc>
-        <w:tc>
-          <w:tcPr>
-            <w:tcW w:w="4423" w:type="dxa"/>
-            <w:shd w:val="clear" w:color="auto" w:fill="FFFFFF" w:themeFill="background1"/>
-          </w:tcPr>
-          <w:p>
-            <w:pPr>
-              <w:rPr>
-                <w:color w:val="000000" w:themeColor="text1"/>
-              </w:rPr>
-            </w:pPr>
-            <w:r>
-              <w:rPr>
-                <w:color w:val="000000" w:themeColor="text1"/>
-              </w:rPr>
-              <w:t>Delete patients</w:t>
-            </w:r>
-          </w:p>
-        </w:tc>
-        <w:tc>
-          <w:tcPr>
-            <w:tcW w:w="1139" w:type="dxa"/>
-            <w:shd w:val="clear" w:color="auto" w:fill="FFFFFF" w:themeFill="background1"/>
-          </w:tcPr>
-          <w:p>
-            <w:pPr>
-              <w:rPr>
-                <w:color w:val="000000" w:themeColor="text1"/>
-              </w:rPr>
-            </w:pPr>
-          </w:p>
-        </w:tc>
-      </w:tr>
-      <w:tr>
-        <w:tc>
-          <w:tcPr>
-            <w:tcW w:w="958" w:type="dxa"/>
-            <w:shd w:val="clear" w:color="auto" w:fill="E7E6E6" w:themeFill="background2"/>
-          </w:tcPr>
-          <w:p>
-            <w:pPr>
-              <w:rPr>
-                <w:color w:val="000000" w:themeColor="text1"/>
-              </w:rPr>
-            </w:pPr>
-          </w:p>
-        </w:tc>
-        <w:tc>
-          <w:tcPr>
-            <w:tcW w:w="236" w:type="dxa"/>
-            <w:shd w:val="clear" w:color="auto" w:fill="E7E6E6" w:themeFill="background2"/>
-          </w:tcPr>
-          <w:p>
-            <w:pPr>
-              <w:rPr>
-                <w:color w:val="000000" w:themeColor="text1"/>
-              </w:rPr>
-            </w:pPr>
-          </w:p>
-        </w:tc>
-        <w:tc>
-          <w:tcPr>
-            <w:tcW w:w="4423" w:type="dxa"/>
-            <w:shd w:val="clear" w:color="auto" w:fill="E7E6E6" w:themeFill="background2"/>
-          </w:tcPr>
-          <w:p>
-            <w:pPr>
-              <w:rPr>
-                <w:color w:val="000000" w:themeColor="text1"/>
-              </w:rPr>
-            </w:pPr>
-          </w:p>
-        </w:tc>
-        <w:tc>
-          <w:tcPr>
-            <w:tcW w:w="1139" w:type="dxa"/>
-            <w:shd w:val="clear" w:color="auto" w:fill="E7E6E6" w:themeFill="background2"/>
-          </w:tcPr>
-          <w:p>
-            <w:pPr>
-              <w:rPr>
-                <w:color w:val="000000" w:themeColor="text1"/>
-              </w:rPr>
-            </w:pPr>
-          </w:p>
-        </w:tc>
-      </w:tr>
-      <w:tr>
-        <w:tc>
-          <w:tcPr>
-            <w:tcW w:w="958" w:type="dxa"/>
-            <w:shd w:val="clear" w:color="auto" w:fill="FFFFFF" w:themeFill="background1"/>
-          </w:tcPr>
-          <w:p>
-            <w:pPr>
-              <w:rPr>
-                <w:color w:val="000000" w:themeColor="text1"/>
-              </w:rPr>
-            </w:pPr>
-            <w:r>
-              <w:rPr>
-                <w:color w:val="000000" w:themeColor="text1"/>
-              </w:rPr>
-              <w:t>16</w:t>
-            </w:r>
-          </w:p>
-        </w:tc>
-        <w:tc>
-          <w:tcPr>
-            <w:tcW w:w="236" w:type="dxa"/>
-            <w:shd w:val="clear" w:color="auto" w:fill="FFFFFF" w:themeFill="background1"/>
-          </w:tcPr>
-          <w:p>
-            <w:pPr>
-              <w:rPr>
-                <w:color w:val="000000" w:themeColor="text1"/>
-              </w:rPr>
-            </w:pPr>
-            <w:r>
-              <w:rPr>
-                <w:color w:val="000000" w:themeColor="text1"/>
-              </w:rPr>
-              <w:t>Won’t Have</w:t>
-            </w:r>
-          </w:p>
-        </w:tc>
-        <w:tc>
-          <w:tcPr>
-            <w:tcW w:w="4423" w:type="dxa"/>
-            <w:shd w:val="clear" w:color="auto" w:fill="FFFFFF" w:themeFill="background1"/>
-          </w:tcPr>
-          <w:p>
-            <w:pPr>
-              <w:rPr>
-                <w:color w:val="000000" w:themeColor="text1"/>
-              </w:rPr>
-            </w:pPr>
-            <w:r>
-              <w:rPr>
-                <w:color w:val="000000" w:themeColor="text1"/>
-              </w:rPr>
-              <w:t>Use of GPS to optimise vehicle assignment</w:t>
-            </w:r>
-          </w:p>
-        </w:tc>
-        <w:tc>
-          <w:tcPr>
-            <w:tcW w:w="1139" w:type="dxa"/>
-            <w:shd w:val="clear" w:color="auto" w:fill="FFFFFF" w:themeFill="background1"/>
-          </w:tcPr>
-          <w:p>
-            <w:pPr>
-              <w:rPr>
-                <w:color w:val="000000" w:themeColor="text1"/>
-              </w:rPr>
-            </w:pPr>
-          </w:p>
-        </w:tc>
-      </w:tr>
-      <w:tr>
-        <w:tc>
-          <w:tcPr>
-            <w:tcW w:w="958" w:type="dxa"/>
-            <w:shd w:val="clear" w:color="auto" w:fill="FFFFFF" w:themeFill="background1"/>
-          </w:tcPr>
-          <w:p>
-            <w:pPr>
-              <w:rPr>
-                <w:color w:val="000000" w:themeColor="text1"/>
-              </w:rPr>
-            </w:pPr>
-            <w:r>
-              <w:rPr>
-                <w:color w:val="000000" w:themeColor="text1"/>
-              </w:rPr>
-              <w:t>17</w:t>
-            </w:r>
-          </w:p>
-        </w:tc>
-        <w:tc>
-          <w:tcPr>
-            <w:tcW w:w="236" w:type="dxa"/>
-            <w:shd w:val="clear" w:color="auto" w:fill="FFFFFF" w:themeFill="background1"/>
-          </w:tcPr>
-          <w:p>
-            <w:pPr>
-              <w:rPr>
-                <w:color w:val="000000" w:themeColor="text1"/>
-              </w:rPr>
-            </w:pPr>
-            <w:r>
-              <w:rPr>
-                <w:color w:val="000000" w:themeColor="text1"/>
-              </w:rPr>
-              <w:t>Won’t Have</w:t>
-            </w:r>
-          </w:p>
-        </w:tc>
-        <w:tc>
-          <w:tcPr>
-            <w:tcW w:w="4423" w:type="dxa"/>
-            <w:shd w:val="clear" w:color="auto" w:fill="FFFFFF" w:themeFill="background1"/>
-          </w:tcPr>
-          <w:p>
-            <w:pPr>
-              <w:rPr>
-                <w:color w:val="000000" w:themeColor="text1"/>
-              </w:rPr>
-            </w:pPr>
-            <w:r>
-              <w:rPr>
-                <w:color w:val="000000" w:themeColor="text1"/>
-              </w:rPr>
-              <w:t>Login system</w:t>
-            </w:r>
-          </w:p>
-        </w:tc>
-        <w:tc>
-          <w:tcPr>
-            <w:tcW w:w="1139" w:type="dxa"/>
-            <w:shd w:val="clear" w:color="auto" w:fill="FFFFFF" w:themeFill="background1"/>
-          </w:tcPr>
-          <w:p>
-            <w:pPr>
-              <w:rPr>
-                <w:color w:val="000000" w:themeColor="text1"/>
-              </w:rPr>
-            </w:pPr>
+            <w:r>
+              <w:rPr>
+                <w:b/>
+                <w:bCs/>
+                <w:color w:val="000000" w:themeColor="text1"/>
+              </w:rPr>
+              <w:t>NO</w:t>
+            </w:r>
           </w:p>
         </w:tc>
       </w:tr>
     </w:tbl>
     <w:p/>
+    <w:p>
+      <w:r>
+        <w:t xml:space="preserve">Evaluating the project using the </w:t>
+      </w:r>
+      <w:proofErr w:type="spellStart"/>
+      <w:r>
+        <w:t>MoSCoW</w:t>
+      </w:r>
+      <w:proofErr w:type="spellEnd"/>
+      <w:r>
+        <w:t xml:space="preserve"> table, </w:t>
+      </w:r>
+      <w:proofErr w:type="gramStart"/>
+      <w:r>
+        <w:t>it is clear that all</w:t>
+      </w:r>
+      <w:proofErr w:type="gramEnd"/>
+      <w:r>
+        <w:t xml:space="preserve"> of the must have requirements were met.</w:t>
+      </w:r>
+    </w:p>
+    <w:p>
+      <w:pPr>
+        <w:spacing w:line="360" w:lineRule="auto"/>
+      </w:pPr>
+    </w:p>
+    <w:p>
+      <w:pPr>
+        <w:spacing w:line="360" w:lineRule="auto"/>
+      </w:pPr>
+    </w:p>
+    <w:p>
+      <w:pPr>
+        <w:spacing w:line="360" w:lineRule="auto"/>
+      </w:pPr>
+    </w:p>
+    <w:p>
+      <w:pPr>
+        <w:spacing w:line="360" w:lineRule="auto"/>
+      </w:pPr>
+    </w:p>
+    <w:p>
+      <w:pPr>
+        <w:spacing w:line="360" w:lineRule="auto"/>
+      </w:pPr>
+    </w:p>
+    <w:p>
+      <w:pPr>
+        <w:spacing w:line="360" w:lineRule="auto"/>
+      </w:pPr>
+    </w:p>
     <w:p>
       <w:pPr>
         <w:spacing w:line="360" w:lineRule="auto"/>
@@ -9517,13 +11099,114 @@
         </w:numPr>
         <w:spacing w:line="360" w:lineRule="auto"/>
       </w:pPr>
-      <w:bookmarkStart w:id="27" w:name="_Toc120233228"/>
-      <w:r>
+      <w:bookmarkStart w:id="32" w:name="_Toc120233228"/>
+      <w:r>
+        <w:lastRenderedPageBreak/>
         <w:t>Future Development</w:t>
       </w:r>
-      <w:bookmarkEnd w:id="27"/>
+      <w:bookmarkEnd w:id="32"/>
     </w:p>
     <w:p/>
+    <w:p>
+      <w:pPr>
+        <w:pStyle w:val="Heading3"/>
+      </w:pPr>
+      <w:r>
+        <w:t>Login System</w:t>
+      </w:r>
+    </w:p>
+    <w:p>
+      <w:pPr>
+        <w:spacing w:line="360" w:lineRule="auto"/>
+      </w:pPr>
+      <w:r>
+        <w:t>The implementation of a login system for the hospital would allow them to view incidents and patients that have been assigned to them only. This would make more sense than the single hospital client implemented at present that can view every incident and every patient.</w:t>
+      </w:r>
+    </w:p>
+    <w:p/>
+    <w:p>
+      <w:pPr>
+        <w:pStyle w:val="Heading3"/>
+      </w:pPr>
+      <w:r>
+        <w:t>Ambulance Assignment</w:t>
+      </w:r>
+    </w:p>
+    <w:p>
+      <w:pPr>
+        <w:spacing w:line="360" w:lineRule="auto"/>
+      </w:pPr>
+      <w:r>
+        <w:t>In line with the login system, this would allow each hospital to have an ambulance pool that can be drained and filled as ambulance requests are generated and fulfilled.</w:t>
+      </w:r>
+    </w:p>
+    <w:p/>
+    <w:p>
+      <w:pPr>
+        <w:pStyle w:val="Heading3"/>
+      </w:pPr>
+      <w:r>
+        <w:t xml:space="preserve">Active and </w:t>
+      </w:r>
+      <w:proofErr w:type="gramStart"/>
+      <w:r>
+        <w:t>Non Active</w:t>
+      </w:r>
+      <w:proofErr w:type="gramEnd"/>
+      <w:r>
+        <w:t xml:space="preserve"> Cases</w:t>
+      </w:r>
+    </w:p>
+    <w:p>
+      <w:pPr>
+        <w:spacing w:line="360" w:lineRule="auto"/>
+      </w:pPr>
+      <w:r>
+        <w:t>Currently the system only allows the Hospital to all cases. A system should be implemented to allow the hospital to view cases that are ongoing as well as past cases.</w:t>
+      </w:r>
+    </w:p>
+    <w:p/>
+    <w:p>
+      <w:pPr>
+        <w:pStyle w:val="Heading3"/>
+      </w:pPr>
+      <w:r>
+        <w:t>Full Input Validation</w:t>
+      </w:r>
+    </w:p>
+    <w:p>
+      <w:pPr>
+        <w:spacing w:line="360" w:lineRule="auto"/>
+      </w:pPr>
+      <w:r>
+        <w:t>While the system has partial input validation, enough to stop it from breaking frequently, it could certainly be improved to allow the system to be more flexible and fool-proof.</w:t>
+      </w:r>
+    </w:p>
+    <w:p/>
+    <w:p>
+      <w:pPr>
+        <w:pStyle w:val="Heading3"/>
+      </w:pPr>
+      <w:r>
+        <w:t>Add Temporary Treatment</w:t>
+      </w:r>
+    </w:p>
+    <w:p>
+      <w:pPr>
+        <w:spacing w:line="360" w:lineRule="auto"/>
+      </w:pPr>
+      <w:r>
+        <w:t xml:space="preserve">As suggested in the </w:t>
+      </w:r>
+      <w:proofErr w:type="spellStart"/>
+      <w:r>
+        <w:t>MoSCoW</w:t>
+      </w:r>
+      <w:proofErr w:type="spellEnd"/>
+      <w:r>
+        <w:t xml:space="preserve"> table, a temporary treatment system could be implemented. This could take the form of another table that contains keywords such as “Sore head” which would match with an at home remedy such as “Paracetamol” and suggest this instead of calling an ambulance.</w:t>
+      </w:r>
+    </w:p>
     <w:p>
       <w:pPr>
         <w:pStyle w:val="Caption"/>
@@ -9535,6 +11218,38 @@
     </w:p>
     <w:p>
       <w:pPr>
+        <w:pStyle w:val="Heading3"/>
+      </w:pPr>
+      <w:r>
+        <w:t>Use of GPS Location Services</w:t>
+      </w:r>
+    </w:p>
+    <w:p>
+      <w:pPr>
+        <w:spacing w:line="360" w:lineRule="auto"/>
+      </w:pPr>
+      <w:r>
+        <w:t xml:space="preserve">GPS could be used to assign the hospital to an incident properly. </w:t>
+      </w:r>
+    </w:p>
+    <w:p>
+      <w:pPr>
+        <w:spacing w:line="360" w:lineRule="auto"/>
+      </w:pPr>
+      <w:r>
+        <w:t xml:space="preserve">Currently, the system works based on the “Current Location” dropdown in the HQ Operator input. When an ambulance is needed, this is checked against the regions in the hospital table and fetches </w:t>
+      </w:r>
+      <w:proofErr w:type="gramStart"/>
+      <w:r>
+        <w:t>all of</w:t>
+      </w:r>
+      <w:proofErr w:type="gramEnd"/>
+      <w:r>
+        <w:t xml:space="preserve"> the hospitals within that region and allows the operator to choose one before submitting the ambulance request.</w:t>
+      </w:r>
+    </w:p>
+    <w:p>
+      <w:pPr>
         <w:rPr>
           <w:color w:val="44546A" w:themeColor="text2"/>
           <w:sz w:val="18"/>
@@ -9549,7 +11264,7 @@
         <w:br w:type="page"/>
       </w:r>
     </w:p>
-    <w:bookmarkStart w:id="28" w:name="_Toc120233229" w:displacedByCustomXml="next"/>
+    <w:bookmarkStart w:id="33" w:name="_Toc120233229" w:displacedByCustomXml="next"/>
     <w:sdt>
       <w:sdtPr>
         <w:rPr>
@@ -9573,7 +11288,7 @@
           <w:r>
             <w:t>References</w:t>
           </w:r>
-          <w:bookmarkEnd w:id="28"/>
+          <w:bookmarkEnd w:id="33"/>
         </w:p>
         <w:sdt>
           <w:sdtPr>
@@ -9719,8 +11434,8 @@
       </w:pPr>
     </w:p>
     <w:sectPr>
-      <w:headerReference w:type="default" r:id="rId13"/>
-      <w:footerReference w:type="default" r:id="rId14"/>
+      <w:headerReference w:type="default" r:id="rId23"/>
+      <w:footerReference w:type="default" r:id="rId24"/>
       <w:pgSz w:w="11906" w:h="16838"/>
       <w:pgMar w:top="1440" w:right="1440" w:bottom="1440" w:left="1440" w:header="708" w:footer="708" w:gutter="0"/>
       <w:pgNumType w:start="0" w:chapStyle="1"/>
@@ -13661,10 +15376,12 @@
     <w:rsid w:val="00AC17E3"/>
     <w:rsid w:val="00AD5D98"/>
     <w:rsid w:val="00B149B3"/>
+    <w:rsid w:val="00B24E8D"/>
     <w:rsid w:val="00C31B25"/>
     <w:rsid w:val="00E0360F"/>
     <w:rsid w:val="00E0538C"/>
     <w:rsid w:val="00ED568D"/>
+    <w:rsid w:val="00EE3FB8"/>
   </w:rsids>
   <m:mathPr>
     <m:mathFont m:val="Cambria Math"/>

</xml_diff>